<commit_message>
Updated the PCO documentation
</commit_message>
<xml_diff>
--- a/Documents/Project Control Document.docx
+++ b/Documents/Project Control Document.docx
@@ -57,13 +57,1111 @@
     </w:p>
     <w:p>
       <w:pPr>
-        <w:pStyle w:val="ListParagraph"/>
-        <w:rPr>
-          <w:rFonts w:ascii="Times New Roman" w:hAnsi="Times New Roman" w:cs="Times New Roman"/>
-          <w:b/>
-          <w:bCs/>
-          <w:sz w:val="28"/>
-          <w:szCs w:val="28"/>
+        <w:rPr>
+          <w:rFonts w:ascii="Times New Roman" w:hAnsi="Times New Roman" w:cs="Times New Roman"/>
+          <w:sz w:val="28"/>
+          <w:szCs w:val="28"/>
+          <w:lang w:val="en-US"/>
+        </w:rPr>
+      </w:pPr>
+      <w:r>
+        <w:rPr>
+          <w:rFonts w:ascii="Times New Roman" w:hAnsi="Times New Roman" w:cs="Times New Roman"/>
+          <w:sz w:val="28"/>
+          <w:szCs w:val="28"/>
+          <w:lang w:val="en-US"/>
+        </w:rPr>
+        <w:t>Our node.js Website provides</w:t>
+      </w:r>
+    </w:p>
+    <w:p>
+      <w:pPr>
+        <w:pStyle w:val="ListParagraph"/>
+        <w:numPr>
+          <w:ilvl w:val="0"/>
+          <w:numId w:val="2"/>
+        </w:numPr>
+        <w:rPr>
+          <w:rFonts w:ascii="Times New Roman" w:hAnsi="Times New Roman" w:cs="Times New Roman"/>
+          <w:sz w:val="28"/>
+          <w:szCs w:val="28"/>
+          <w:lang w:val="en-US"/>
+        </w:rPr>
+      </w:pPr>
+      <w:r>
+        <w:rPr>
+          <w:rFonts w:ascii="Times New Roman" w:hAnsi="Times New Roman" w:cs="Times New Roman"/>
+          <w:sz w:val="28"/>
+          <w:szCs w:val="28"/>
+          <w:lang w:val="en-US"/>
+        </w:rPr>
+        <w:t>Customer should be able to sign up for our website</w:t>
+      </w:r>
+    </w:p>
+    <w:p>
+      <w:pPr>
+        <w:pStyle w:val="ListParagraph"/>
+        <w:numPr>
+          <w:ilvl w:val="0"/>
+          <w:numId w:val="2"/>
+        </w:numPr>
+        <w:rPr>
+          <w:rFonts w:ascii="Times New Roman" w:hAnsi="Times New Roman" w:cs="Times New Roman"/>
+          <w:sz w:val="28"/>
+          <w:szCs w:val="28"/>
+          <w:lang w:val="en-US"/>
+        </w:rPr>
+      </w:pPr>
+      <w:r>
+        <w:rPr>
+          <w:rFonts w:ascii="Times New Roman" w:hAnsi="Times New Roman" w:cs="Times New Roman"/>
+          <w:sz w:val="28"/>
+          <w:szCs w:val="28"/>
+          <w:lang w:val="en-US"/>
+        </w:rPr>
+        <w:t>Customer should be able to login to the cloth store website</w:t>
+      </w:r>
+    </w:p>
+    <w:p>
+      <w:pPr>
+        <w:pStyle w:val="ListParagraph"/>
+        <w:numPr>
+          <w:ilvl w:val="1"/>
+          <w:numId w:val="2"/>
+        </w:numPr>
+        <w:rPr>
+          <w:rFonts w:ascii="Times New Roman" w:hAnsi="Times New Roman" w:cs="Times New Roman"/>
+          <w:sz w:val="28"/>
+          <w:szCs w:val="28"/>
+          <w:lang w:val="en-US"/>
+        </w:rPr>
+      </w:pPr>
+      <w:r>
+        <w:rPr>
+          <w:rFonts w:ascii="Times New Roman" w:hAnsi="Times New Roman" w:cs="Times New Roman"/>
+          <w:sz w:val="28"/>
+          <w:szCs w:val="28"/>
+          <w:lang w:val="en-US"/>
+        </w:rPr>
+        <w:t>Users should be able to see the products/clothes even if they don't log in</w:t>
+      </w:r>
+    </w:p>
+    <w:p>
+      <w:pPr>
+        <w:pStyle w:val="ListParagraph"/>
+        <w:numPr>
+          <w:ilvl w:val="1"/>
+          <w:numId w:val="2"/>
+        </w:numPr>
+        <w:rPr>
+          <w:rFonts w:ascii="Times New Roman" w:hAnsi="Times New Roman" w:cs="Times New Roman"/>
+          <w:sz w:val="28"/>
+          <w:szCs w:val="28"/>
+          <w:lang w:val="en-US"/>
+        </w:rPr>
+      </w:pPr>
+      <w:r>
+        <w:rPr>
+          <w:rFonts w:ascii="Times New Roman" w:hAnsi="Times New Roman" w:cs="Times New Roman"/>
+          <w:sz w:val="28"/>
+          <w:szCs w:val="28"/>
+          <w:lang w:val="en-US"/>
+        </w:rPr>
+        <w:t>But when they log in, user details and the cart details should be updated</w:t>
+      </w:r>
+    </w:p>
+    <w:p>
+      <w:pPr>
+        <w:pStyle w:val="ListParagraph"/>
+        <w:numPr>
+          <w:ilvl w:val="1"/>
+          <w:numId w:val="2"/>
+        </w:numPr>
+        <w:rPr>
+          <w:rFonts w:ascii="Times New Roman" w:hAnsi="Times New Roman" w:cs="Times New Roman"/>
+          <w:sz w:val="28"/>
+          <w:szCs w:val="28"/>
+          <w:lang w:val="en-US"/>
+        </w:rPr>
+      </w:pPr>
+      <w:r>
+        <w:rPr>
+          <w:rFonts w:ascii="Times New Roman" w:hAnsi="Times New Roman" w:cs="Times New Roman"/>
+          <w:sz w:val="28"/>
+          <w:szCs w:val="28"/>
+          <w:lang w:val="en-US"/>
+        </w:rPr>
+        <w:t>When a user is not logged in and tries to add something to the cart, then the user should be prompted to log in.</w:t>
+      </w:r>
+    </w:p>
+    <w:p>
+      <w:pPr>
+        <w:pStyle w:val="ListParagraph"/>
+        <w:numPr>
+          <w:ilvl w:val="1"/>
+          <w:numId w:val="2"/>
+        </w:numPr>
+        <w:rPr>
+          <w:rFonts w:ascii="Times New Roman" w:hAnsi="Times New Roman" w:cs="Times New Roman"/>
+          <w:sz w:val="28"/>
+          <w:szCs w:val="28"/>
+          <w:lang w:val="en-US"/>
+        </w:rPr>
+      </w:pPr>
+      <w:r>
+        <w:rPr>
+          <w:rFonts w:ascii="Times New Roman" w:hAnsi="Times New Roman" w:cs="Times New Roman"/>
+          <w:sz w:val="28"/>
+          <w:szCs w:val="28"/>
+          <w:lang w:val="en-US"/>
+        </w:rPr>
+        <w:t>The temporary item which the user selected to add to his/her cart before the login prompt should be automatically added to the cart, once the user logs in</w:t>
+      </w:r>
+    </w:p>
+    <w:p>
+      <w:pPr>
+        <w:pStyle w:val="ListParagraph"/>
+        <w:numPr>
+          <w:ilvl w:val="0"/>
+          <w:numId w:val="2"/>
+        </w:numPr>
+        <w:rPr>
+          <w:rFonts w:ascii="Times New Roman" w:hAnsi="Times New Roman" w:cs="Times New Roman"/>
+          <w:sz w:val="28"/>
+          <w:szCs w:val="28"/>
+          <w:lang w:val="en-US"/>
+        </w:rPr>
+      </w:pPr>
+      <w:r>
+        <w:rPr>
+          <w:rFonts w:ascii="Times New Roman" w:hAnsi="Times New Roman" w:cs="Times New Roman"/>
+          <w:sz w:val="28"/>
+          <w:szCs w:val="28"/>
+          <w:lang w:val="en-US"/>
+        </w:rPr>
+        <w:t>User who logged in as an admin should be able to add products to the Database</w:t>
+      </w:r>
+    </w:p>
+    <w:p>
+      <w:pPr>
+        <w:pStyle w:val="ListParagraph"/>
+        <w:numPr>
+          <w:ilvl w:val="1"/>
+          <w:numId w:val="2"/>
+        </w:numPr>
+        <w:rPr>
+          <w:rFonts w:ascii="Times New Roman" w:hAnsi="Times New Roman" w:cs="Times New Roman"/>
+          <w:sz w:val="28"/>
+          <w:szCs w:val="28"/>
+          <w:lang w:val="en-US"/>
+        </w:rPr>
+      </w:pPr>
+      <w:r>
+        <w:rPr>
+          <w:rFonts w:ascii="Times New Roman" w:hAnsi="Times New Roman" w:cs="Times New Roman"/>
+          <w:sz w:val="28"/>
+          <w:szCs w:val="28"/>
+          <w:lang w:val="en-US"/>
+        </w:rPr>
+        <w:t>Use a form to fill Brand, color, attach multiple images, offer applicable, real cost etc. and submit for each cloth.</w:t>
+      </w:r>
+    </w:p>
+    <w:p>
+      <w:pPr>
+        <w:pStyle w:val="ListParagraph"/>
+        <w:numPr>
+          <w:ilvl w:val="0"/>
+          <w:numId w:val="2"/>
+        </w:numPr>
+        <w:rPr>
+          <w:rFonts w:ascii="Times New Roman" w:hAnsi="Times New Roman" w:cs="Times New Roman"/>
+          <w:sz w:val="28"/>
+          <w:szCs w:val="28"/>
+          <w:lang w:val="en-US"/>
+        </w:rPr>
+      </w:pPr>
+      <w:r>
+        <w:rPr>
+          <w:rFonts w:ascii="Times New Roman" w:hAnsi="Times New Roman" w:cs="Times New Roman"/>
+          <w:sz w:val="28"/>
+          <w:szCs w:val="28"/>
+          <w:lang w:val="en-US"/>
+        </w:rPr>
+        <w:t>Customer sees all clothes available in the store as a list</w:t>
+      </w:r>
+    </w:p>
+    <w:p>
+      <w:pPr>
+        <w:pStyle w:val="ListParagraph"/>
+        <w:numPr>
+          <w:ilvl w:val="0"/>
+          <w:numId w:val="2"/>
+        </w:numPr>
+        <w:rPr>
+          <w:rFonts w:ascii="Times New Roman" w:hAnsi="Times New Roman" w:cs="Times New Roman"/>
+          <w:sz w:val="28"/>
+          <w:szCs w:val="28"/>
+          <w:lang w:val="en-US"/>
+        </w:rPr>
+      </w:pPr>
+      <w:r>
+        <w:rPr>
+          <w:rFonts w:ascii="Times New Roman" w:hAnsi="Times New Roman" w:cs="Times New Roman"/>
+          <w:sz w:val="28"/>
+          <w:szCs w:val="28"/>
+          <w:lang w:val="en-US"/>
+        </w:rPr>
+        <w:t>Customer can filter the products on clicking on the docked tab on left of the page (E.g.: Men, Women may be main option and pyjamas, night wear, party wear might be the sub category)</w:t>
+      </w:r>
+    </w:p>
+    <w:p>
+      <w:pPr>
+        <w:pStyle w:val="ListParagraph"/>
+        <w:numPr>
+          <w:ilvl w:val="0"/>
+          <w:numId w:val="2"/>
+        </w:numPr>
+        <w:rPr>
+          <w:rFonts w:ascii="Times New Roman" w:hAnsi="Times New Roman" w:cs="Times New Roman"/>
+          <w:sz w:val="28"/>
+          <w:szCs w:val="28"/>
+          <w:lang w:val="en-US"/>
+        </w:rPr>
+      </w:pPr>
+      <w:r>
+        <w:rPr>
+          <w:rFonts w:ascii="Times New Roman" w:hAnsi="Times New Roman" w:cs="Times New Roman"/>
+          <w:sz w:val="28"/>
+          <w:szCs w:val="28"/>
+          <w:lang w:val="en-US"/>
+        </w:rPr>
+        <w:t>Each product should be displayed as a card with the following properties</w:t>
+      </w:r>
+    </w:p>
+    <w:p>
+      <w:pPr>
+        <w:pStyle w:val="ListParagraph"/>
+        <w:numPr>
+          <w:ilvl w:val="1"/>
+          <w:numId w:val="2"/>
+        </w:numPr>
+        <w:rPr>
+          <w:rFonts w:ascii="Times New Roman" w:hAnsi="Times New Roman" w:cs="Times New Roman"/>
+          <w:sz w:val="28"/>
+          <w:szCs w:val="28"/>
+          <w:lang w:val="en-US"/>
+        </w:rPr>
+      </w:pPr>
+      <w:r>
+        <w:rPr>
+          <w:rFonts w:ascii="Times New Roman" w:hAnsi="Times New Roman" w:cs="Times New Roman"/>
+          <w:sz w:val="28"/>
+          <w:szCs w:val="28"/>
+          <w:lang w:val="en-US"/>
+        </w:rPr>
+        <w:t>1-4 images (slides on hover)</w:t>
+      </w:r>
+    </w:p>
+    <w:p>
+      <w:pPr>
+        <w:pStyle w:val="ListParagraph"/>
+        <w:numPr>
+          <w:ilvl w:val="1"/>
+          <w:numId w:val="2"/>
+        </w:numPr>
+        <w:rPr>
+          <w:rFonts w:ascii="Times New Roman" w:hAnsi="Times New Roman" w:cs="Times New Roman"/>
+          <w:sz w:val="28"/>
+          <w:szCs w:val="28"/>
+          <w:lang w:val="en-US"/>
+        </w:rPr>
+      </w:pPr>
+      <w:r>
+        <w:rPr>
+          <w:rFonts w:ascii="Times New Roman" w:hAnsi="Times New Roman" w:cs="Times New Roman"/>
+          <w:sz w:val="28"/>
+          <w:szCs w:val="28"/>
+          <w:lang w:val="en-US"/>
+        </w:rPr>
+        <w:t>Seller</w:t>
+      </w:r>
+    </w:p>
+    <w:p>
+      <w:pPr>
+        <w:pStyle w:val="ListParagraph"/>
+        <w:numPr>
+          <w:ilvl w:val="1"/>
+          <w:numId w:val="2"/>
+        </w:numPr>
+        <w:rPr>
+          <w:rFonts w:ascii="Times New Roman" w:hAnsi="Times New Roman" w:cs="Times New Roman"/>
+          <w:sz w:val="28"/>
+          <w:szCs w:val="28"/>
+          <w:lang w:val="en-US"/>
+        </w:rPr>
+      </w:pPr>
+      <w:r>
+        <w:rPr>
+          <w:rFonts w:ascii="Times New Roman" w:hAnsi="Times New Roman" w:cs="Times New Roman"/>
+          <w:sz w:val="28"/>
+          <w:szCs w:val="28"/>
+          <w:lang w:val="en-US"/>
+        </w:rPr>
+        <w:t>Description of the product in one line</w:t>
+      </w:r>
+    </w:p>
+    <w:p>
+      <w:pPr>
+        <w:pStyle w:val="ListParagraph"/>
+        <w:numPr>
+          <w:ilvl w:val="1"/>
+          <w:numId w:val="2"/>
+        </w:numPr>
+        <w:rPr>
+          <w:rFonts w:ascii="Times New Roman" w:hAnsi="Times New Roman" w:cs="Times New Roman"/>
+          <w:sz w:val="28"/>
+          <w:szCs w:val="28"/>
+          <w:lang w:val="en-US"/>
+        </w:rPr>
+      </w:pPr>
+      <w:r>
+        <w:rPr>
+          <w:rFonts w:ascii="Times New Roman" w:hAnsi="Times New Roman" w:cs="Times New Roman"/>
+          <w:sz w:val="28"/>
+          <w:szCs w:val="28"/>
+          <w:lang w:val="en-US"/>
+        </w:rPr>
+        <w:t>Real Price</w:t>
+      </w:r>
+    </w:p>
+    <w:p>
+      <w:pPr>
+        <w:pStyle w:val="ListParagraph"/>
+        <w:numPr>
+          <w:ilvl w:val="1"/>
+          <w:numId w:val="2"/>
+        </w:numPr>
+        <w:rPr>
+          <w:rFonts w:ascii="Times New Roman" w:hAnsi="Times New Roman" w:cs="Times New Roman"/>
+          <w:sz w:val="28"/>
+          <w:szCs w:val="28"/>
+          <w:lang w:val="en-US"/>
+        </w:rPr>
+      </w:pPr>
+      <w:r>
+        <w:rPr>
+          <w:rFonts w:ascii="Times New Roman" w:hAnsi="Times New Roman" w:cs="Times New Roman"/>
+          <w:sz w:val="28"/>
+          <w:szCs w:val="28"/>
+          <w:lang w:val="en-US"/>
+        </w:rPr>
+        <w:t>Offer</w:t>
+      </w:r>
+    </w:p>
+    <w:p>
+      <w:pPr>
+        <w:pStyle w:val="ListParagraph"/>
+        <w:numPr>
+          <w:ilvl w:val="1"/>
+          <w:numId w:val="2"/>
+        </w:numPr>
+        <w:rPr>
+          <w:rFonts w:ascii="Times New Roman" w:hAnsi="Times New Roman" w:cs="Times New Roman"/>
+          <w:sz w:val="28"/>
+          <w:szCs w:val="28"/>
+          <w:lang w:val="en-US"/>
+        </w:rPr>
+      </w:pPr>
+      <w:r>
+        <w:rPr>
+          <w:rFonts w:ascii="Times New Roman" w:hAnsi="Times New Roman" w:cs="Times New Roman"/>
+          <w:sz w:val="28"/>
+          <w:szCs w:val="28"/>
+          <w:lang w:val="en-US"/>
+        </w:rPr>
+        <w:t>Net Price</w:t>
+      </w:r>
+    </w:p>
+    <w:p>
+      <w:pPr>
+        <w:ind w:left="1080"/>
+        <w:rPr>
+          <w:rFonts w:ascii="Times New Roman" w:hAnsi="Times New Roman" w:cs="Times New Roman"/>
+          <w:b/>
+          <w:bCs/>
+          <w:sz w:val="28"/>
+          <w:szCs w:val="28"/>
+          <w:lang w:val="en-US"/>
+        </w:rPr>
+      </w:pPr>
+      <w:r>
+        <w:rPr>
+          <w:rFonts w:ascii="Times New Roman" w:hAnsi="Times New Roman" w:cs="Times New Roman"/>
+          <w:b/>
+          <w:bCs/>
+          <w:sz w:val="28"/>
+          <w:szCs w:val="28"/>
+          <w:lang w:val="en-US"/>
+        </w:rPr>
+        <w:t>Hidden details</w:t>
+      </w:r>
+      <w:r>
+        <w:rPr>
+          <w:rFonts w:ascii="Times New Roman" w:hAnsi="Times New Roman" w:cs="Times New Roman"/>
+          <w:b/>
+          <w:bCs/>
+          <w:sz w:val="28"/>
+          <w:szCs w:val="28"/>
+          <w:lang w:val="en-US"/>
+        </w:rPr>
+        <w:t>(by which we will filter/display the list in home page)</w:t>
+      </w:r>
+    </w:p>
+    <w:p>
+      <w:pPr>
+        <w:pStyle w:val="ListParagraph"/>
+        <w:numPr>
+          <w:ilvl w:val="1"/>
+          <w:numId w:val="2"/>
+        </w:numPr>
+        <w:rPr>
+          <w:rFonts w:ascii="Times New Roman" w:hAnsi="Times New Roman" w:cs="Times New Roman"/>
+          <w:sz w:val="28"/>
+          <w:szCs w:val="28"/>
+          <w:lang w:val="en-US"/>
+        </w:rPr>
+      </w:pPr>
+      <w:r>
+        <w:rPr>
+          <w:rFonts w:ascii="Times New Roman" w:hAnsi="Times New Roman" w:cs="Times New Roman"/>
+          <w:sz w:val="28"/>
+          <w:szCs w:val="28"/>
+          <w:lang w:val="en-US"/>
+        </w:rPr>
+        <w:t>Gender</w:t>
+      </w:r>
+    </w:p>
+    <w:p>
+      <w:pPr>
+        <w:pStyle w:val="ListParagraph"/>
+        <w:numPr>
+          <w:ilvl w:val="1"/>
+          <w:numId w:val="2"/>
+        </w:numPr>
+        <w:rPr>
+          <w:rFonts w:ascii="Times New Roman" w:hAnsi="Times New Roman" w:cs="Times New Roman"/>
+          <w:sz w:val="28"/>
+          <w:szCs w:val="28"/>
+          <w:lang w:val="en-US"/>
+        </w:rPr>
+      </w:pPr>
+      <w:r>
+        <w:rPr>
+          <w:rFonts w:ascii="Times New Roman" w:hAnsi="Times New Roman" w:cs="Times New Roman"/>
+          <w:sz w:val="28"/>
+          <w:szCs w:val="28"/>
+          <w:lang w:val="en-US"/>
+        </w:rPr>
+        <w:t>Type of clothing</w:t>
+      </w:r>
+    </w:p>
+    <w:p>
+      <w:pPr>
+        <w:pStyle w:val="ListParagraph"/>
+        <w:numPr>
+          <w:ilvl w:val="0"/>
+          <w:numId w:val="2"/>
+        </w:numPr>
+        <w:rPr>
+          <w:rFonts w:ascii="Times New Roman" w:hAnsi="Times New Roman" w:cs="Times New Roman"/>
+          <w:sz w:val="28"/>
+          <w:szCs w:val="28"/>
+          <w:lang w:val="en-US"/>
+        </w:rPr>
+      </w:pPr>
+      <w:r>
+        <w:rPr>
+          <w:rFonts w:ascii="Times New Roman" w:hAnsi="Times New Roman" w:cs="Times New Roman"/>
+          <w:sz w:val="28"/>
+          <w:szCs w:val="28"/>
+          <w:lang w:val="en-US"/>
+        </w:rPr>
+        <w:t>On clicking on each product, the customer should be able to the details of the product</w:t>
+      </w:r>
+    </w:p>
+    <w:p>
+      <w:pPr>
+        <w:pStyle w:val="ListParagraph"/>
+        <w:numPr>
+          <w:ilvl w:val="1"/>
+          <w:numId w:val="2"/>
+        </w:numPr>
+        <w:rPr>
+          <w:rFonts w:ascii="Times New Roman" w:hAnsi="Times New Roman" w:cs="Times New Roman"/>
+          <w:sz w:val="28"/>
+          <w:szCs w:val="28"/>
+          <w:lang w:val="en-US"/>
+        </w:rPr>
+      </w:pPr>
+      <w:r>
+        <w:rPr>
+          <w:rFonts w:ascii="Times New Roman" w:hAnsi="Times New Roman" w:cs="Times New Roman"/>
+          <w:sz w:val="28"/>
+          <w:szCs w:val="28"/>
+          <w:lang w:val="en-US"/>
+        </w:rPr>
+        <w:t>Brand</w:t>
+      </w:r>
+    </w:p>
+    <w:p>
+      <w:pPr>
+        <w:pStyle w:val="ListParagraph"/>
+        <w:numPr>
+          <w:ilvl w:val="1"/>
+          <w:numId w:val="2"/>
+        </w:numPr>
+        <w:rPr>
+          <w:rFonts w:ascii="Times New Roman" w:hAnsi="Times New Roman" w:cs="Times New Roman"/>
+          <w:sz w:val="28"/>
+          <w:szCs w:val="28"/>
+          <w:lang w:val="en-US"/>
+        </w:rPr>
+      </w:pPr>
+      <w:r>
+        <w:rPr>
+          <w:rFonts w:ascii="Times New Roman" w:hAnsi="Times New Roman" w:cs="Times New Roman"/>
+          <w:sz w:val="28"/>
+          <w:szCs w:val="28"/>
+          <w:lang w:val="en-US"/>
+        </w:rPr>
+        <w:t>Color</w:t>
+      </w:r>
+    </w:p>
+    <w:p>
+      <w:pPr>
+        <w:pStyle w:val="ListParagraph"/>
+        <w:numPr>
+          <w:ilvl w:val="1"/>
+          <w:numId w:val="2"/>
+        </w:numPr>
+        <w:rPr>
+          <w:rFonts w:ascii="Times New Roman" w:hAnsi="Times New Roman" w:cs="Times New Roman"/>
+          <w:sz w:val="28"/>
+          <w:szCs w:val="28"/>
+          <w:lang w:val="en-US"/>
+        </w:rPr>
+      </w:pPr>
+      <w:r>
+        <w:rPr>
+          <w:rFonts w:ascii="Times New Roman" w:hAnsi="Times New Roman" w:cs="Times New Roman"/>
+          <w:sz w:val="28"/>
+          <w:szCs w:val="28"/>
+          <w:lang w:val="en-US"/>
+        </w:rPr>
+        <w:lastRenderedPageBreak/>
+        <w:t>Fabric</w:t>
+      </w:r>
+    </w:p>
+    <w:p>
+      <w:pPr>
+        <w:pStyle w:val="ListParagraph"/>
+        <w:numPr>
+          <w:ilvl w:val="1"/>
+          <w:numId w:val="2"/>
+        </w:numPr>
+        <w:rPr>
+          <w:rFonts w:ascii="Times New Roman" w:hAnsi="Times New Roman" w:cs="Times New Roman"/>
+          <w:sz w:val="28"/>
+          <w:szCs w:val="28"/>
+          <w:lang w:val="en-US"/>
+        </w:rPr>
+      </w:pPr>
+      <w:r>
+        <w:rPr>
+          <w:rFonts w:ascii="Times New Roman" w:hAnsi="Times New Roman" w:cs="Times New Roman"/>
+          <w:sz w:val="28"/>
+          <w:szCs w:val="28"/>
+          <w:lang w:val="en-US"/>
+        </w:rPr>
+        <w:t>Price</w:t>
+      </w:r>
+    </w:p>
+    <w:p>
+      <w:pPr>
+        <w:pStyle w:val="ListParagraph"/>
+        <w:numPr>
+          <w:ilvl w:val="1"/>
+          <w:numId w:val="2"/>
+        </w:numPr>
+        <w:rPr>
+          <w:rFonts w:ascii="Times New Roman" w:hAnsi="Times New Roman" w:cs="Times New Roman"/>
+          <w:sz w:val="28"/>
+          <w:szCs w:val="28"/>
+          <w:lang w:val="en-US"/>
+        </w:rPr>
+      </w:pPr>
+      <w:r>
+        <w:rPr>
+          <w:rFonts w:ascii="Times New Roman" w:hAnsi="Times New Roman" w:cs="Times New Roman"/>
+          <w:sz w:val="28"/>
+          <w:szCs w:val="28"/>
+          <w:lang w:val="en-US"/>
+        </w:rPr>
+        <w:t>Cart Symbol</w:t>
+      </w:r>
+    </w:p>
+    <w:p>
+      <w:pPr>
+        <w:pStyle w:val="ListParagraph"/>
+        <w:numPr>
+          <w:ilvl w:val="1"/>
+          <w:numId w:val="2"/>
+        </w:numPr>
+        <w:rPr>
+          <w:rFonts w:ascii="Times New Roman" w:hAnsi="Times New Roman" w:cs="Times New Roman"/>
+          <w:sz w:val="28"/>
+          <w:szCs w:val="28"/>
+          <w:lang w:val="en-US"/>
+        </w:rPr>
+      </w:pPr>
+      <w:r>
+        <w:rPr>
+          <w:rFonts w:ascii="Times New Roman" w:hAnsi="Times New Roman" w:cs="Times New Roman"/>
+          <w:sz w:val="28"/>
+          <w:szCs w:val="28"/>
+          <w:lang w:val="en-US"/>
+        </w:rPr>
+        <w:t xml:space="preserve">Should be able to zoom an image </w:t>
+      </w:r>
+    </w:p>
+    <w:p>
+      <w:pPr>
+        <w:pStyle w:val="ListParagraph"/>
+        <w:numPr>
+          <w:ilvl w:val="1"/>
+          <w:numId w:val="2"/>
+        </w:numPr>
+        <w:rPr>
+          <w:rFonts w:ascii="Times New Roman" w:hAnsi="Times New Roman" w:cs="Times New Roman"/>
+          <w:sz w:val="28"/>
+          <w:szCs w:val="28"/>
+          <w:lang w:val="en-US"/>
+        </w:rPr>
+      </w:pPr>
+      <w:r>
+        <w:rPr>
+          <w:rFonts w:ascii="Times New Roman" w:hAnsi="Times New Roman" w:cs="Times New Roman"/>
+          <w:sz w:val="28"/>
+          <w:szCs w:val="28"/>
+          <w:lang w:val="en-US"/>
+        </w:rPr>
+        <w:t>Seller etc.</w:t>
+      </w:r>
+    </w:p>
+    <w:p>
+      <w:pPr>
+        <w:pStyle w:val="ListParagraph"/>
+        <w:numPr>
+          <w:ilvl w:val="0"/>
+          <w:numId w:val="2"/>
+        </w:numPr>
+        <w:rPr>
+          <w:rFonts w:ascii="Times New Roman" w:hAnsi="Times New Roman" w:cs="Times New Roman"/>
+          <w:sz w:val="28"/>
+          <w:szCs w:val="28"/>
+          <w:lang w:val="en-US"/>
+        </w:rPr>
+      </w:pPr>
+      <w:r>
+        <w:rPr>
+          <w:rFonts w:ascii="Times New Roman" w:hAnsi="Times New Roman" w:cs="Times New Roman"/>
+          <w:sz w:val="28"/>
+          <w:szCs w:val="28"/>
+          <w:lang w:val="en-US"/>
+        </w:rPr>
+        <w:t xml:space="preserve">Customer should be able to increase and decrease the quantity(q) of each product and the net price displayed should be increased </w:t>
+      </w:r>
+    </w:p>
+    <w:p>
+      <w:pPr>
+        <w:pStyle w:val="ListParagraph"/>
+        <w:numPr>
+          <w:ilvl w:val="0"/>
+          <w:numId w:val="2"/>
+        </w:numPr>
+        <w:rPr>
+          <w:rFonts w:ascii="Times New Roman" w:hAnsi="Times New Roman" w:cs="Times New Roman"/>
+          <w:sz w:val="28"/>
+          <w:szCs w:val="28"/>
+          <w:lang w:val="en-US"/>
+        </w:rPr>
+      </w:pPr>
+      <w:r>
+        <w:rPr>
+          <w:rFonts w:ascii="Times New Roman" w:hAnsi="Times New Roman" w:cs="Times New Roman"/>
+          <w:sz w:val="28"/>
+          <w:szCs w:val="28"/>
+          <w:lang w:val="en-US"/>
+        </w:rPr>
+        <w:t>Customer can add one or more products into their basket</w:t>
+      </w:r>
+    </w:p>
+    <w:p>
+      <w:pPr>
+        <w:pStyle w:val="ListParagraph"/>
+        <w:numPr>
+          <w:ilvl w:val="0"/>
+          <w:numId w:val="2"/>
+        </w:numPr>
+        <w:rPr>
+          <w:rFonts w:ascii="Times New Roman" w:hAnsi="Times New Roman" w:cs="Times New Roman"/>
+          <w:sz w:val="28"/>
+          <w:szCs w:val="28"/>
+          <w:lang w:val="en-US"/>
+        </w:rPr>
+      </w:pPr>
+      <w:r>
+        <w:rPr>
+          <w:rFonts w:ascii="Times New Roman" w:hAnsi="Times New Roman" w:cs="Times New Roman"/>
+          <w:sz w:val="28"/>
+          <w:szCs w:val="28"/>
+          <w:lang w:val="en-US"/>
+        </w:rPr>
+        <w:t>Customer should be able to edit the quantity of the products in the basket and the price should be updated accordingly</w:t>
+      </w:r>
+    </w:p>
+    <w:p>
+      <w:pPr>
+        <w:pStyle w:val="ListParagraph"/>
+        <w:numPr>
+          <w:ilvl w:val="0"/>
+          <w:numId w:val="2"/>
+        </w:numPr>
+        <w:rPr>
+          <w:rFonts w:ascii="Times New Roman" w:hAnsi="Times New Roman" w:cs="Times New Roman"/>
+          <w:sz w:val="28"/>
+          <w:szCs w:val="28"/>
+          <w:lang w:val="en-US"/>
+        </w:rPr>
+      </w:pPr>
+      <w:r>
+        <w:rPr>
+          <w:rFonts w:ascii="Times New Roman" w:hAnsi="Times New Roman" w:cs="Times New Roman"/>
+          <w:sz w:val="28"/>
+          <w:szCs w:val="28"/>
+          <w:lang w:val="en-US"/>
+        </w:rPr>
+        <w:t>Customer should be able to see no of items on top of the cart if there are any products in the cart</w:t>
+      </w:r>
+    </w:p>
+    <w:p>
+      <w:pPr>
+        <w:pStyle w:val="ListParagraph"/>
+        <w:numPr>
+          <w:ilvl w:val="0"/>
+          <w:numId w:val="2"/>
+        </w:numPr>
+        <w:rPr>
+          <w:rFonts w:ascii="Times New Roman" w:hAnsi="Times New Roman" w:cs="Times New Roman"/>
+          <w:sz w:val="28"/>
+          <w:szCs w:val="28"/>
+          <w:lang w:val="en-US"/>
+        </w:rPr>
+      </w:pPr>
+      <w:r>
+        <w:rPr>
+          <w:rFonts w:ascii="Times New Roman" w:hAnsi="Times New Roman" w:cs="Times New Roman"/>
+          <w:sz w:val="28"/>
+          <w:szCs w:val="28"/>
+          <w:lang w:val="en-US"/>
+        </w:rPr>
+        <w:t>Customer should be able to retrieve the products in their basket on clicking on the cart symbol on the top right corner</w:t>
+      </w:r>
+    </w:p>
+    <w:p>
+      <w:pPr>
+        <w:pStyle w:val="ListParagraph"/>
+        <w:numPr>
+          <w:ilvl w:val="0"/>
+          <w:numId w:val="2"/>
+        </w:numPr>
+        <w:rPr>
+          <w:rFonts w:ascii="Times New Roman" w:hAnsi="Times New Roman" w:cs="Times New Roman"/>
+          <w:sz w:val="28"/>
+          <w:szCs w:val="28"/>
+          <w:lang w:val="en-US"/>
+        </w:rPr>
+      </w:pPr>
+      <w:r>
+        <w:rPr>
+          <w:rFonts w:ascii="Times New Roman" w:hAnsi="Times New Roman" w:cs="Times New Roman"/>
+          <w:sz w:val="28"/>
+          <w:szCs w:val="28"/>
+          <w:lang w:val="en-US"/>
+        </w:rPr>
+        <w:t>Customer should be able to delete the products in their basket</w:t>
+      </w:r>
+    </w:p>
+    <w:p>
+      <w:pPr>
+        <w:pStyle w:val="ListParagraph"/>
+        <w:numPr>
+          <w:ilvl w:val="0"/>
+          <w:numId w:val="2"/>
+        </w:numPr>
+        <w:rPr>
+          <w:rFonts w:ascii="Times New Roman" w:hAnsi="Times New Roman" w:cs="Times New Roman"/>
+          <w:sz w:val="28"/>
+          <w:szCs w:val="28"/>
+          <w:lang w:val="en-US"/>
+        </w:rPr>
+      </w:pPr>
+      <w:r>
+        <w:rPr>
+          <w:rFonts w:ascii="Times New Roman" w:hAnsi="Times New Roman" w:cs="Times New Roman"/>
+          <w:sz w:val="28"/>
+          <w:szCs w:val="28"/>
+          <w:lang w:val="en-US"/>
+        </w:rPr>
+        <w:t>Total amount of the cart should be displayed/updated each time customer adds or deletes a product from it</w:t>
+      </w:r>
+    </w:p>
+    <w:p>
+      <w:pPr>
+        <w:pStyle w:val="ListParagraph"/>
+        <w:numPr>
+          <w:ilvl w:val="0"/>
+          <w:numId w:val="2"/>
+        </w:numPr>
+        <w:rPr>
+          <w:rFonts w:ascii="Times New Roman" w:hAnsi="Times New Roman" w:cs="Times New Roman"/>
+          <w:sz w:val="28"/>
+          <w:szCs w:val="28"/>
+          <w:lang w:val="en-US"/>
+        </w:rPr>
+      </w:pPr>
+      <w:r>
+        <w:rPr>
+          <w:rFonts w:ascii="Times New Roman" w:hAnsi="Times New Roman" w:cs="Times New Roman"/>
+          <w:sz w:val="28"/>
+          <w:szCs w:val="28"/>
+          <w:lang w:val="en-US"/>
+        </w:rPr>
+        <w:t>Customer should be able to log out of the website</w:t>
+      </w:r>
+    </w:p>
+    <w:p>
+      <w:pPr>
+        <w:ind w:left="360"/>
+        <w:rPr>
+          <w:rFonts w:ascii="Times New Roman" w:hAnsi="Times New Roman" w:cs="Times New Roman"/>
+          <w:b/>
+          <w:bCs/>
+          <w:sz w:val="28"/>
+          <w:szCs w:val="28"/>
+          <w:lang w:val="en-US"/>
+        </w:rPr>
+      </w:pPr>
+      <w:r>
+        <w:rPr>
+          <w:rFonts w:ascii="Times New Roman" w:hAnsi="Times New Roman" w:cs="Times New Roman"/>
+          <w:b/>
+          <w:bCs/>
+          <w:sz w:val="28"/>
+          <w:szCs w:val="28"/>
+          <w:lang w:val="en-US"/>
+        </w:rPr>
+        <w:t>INSPIRATIONS OF THE UI DESIGN:</w:t>
+      </w:r>
+    </w:p>
+    <w:p>
+      <w:pPr>
+        <w:ind w:left="360"/>
+        <w:rPr>
+          <w:rFonts w:ascii="Times New Roman" w:hAnsi="Times New Roman" w:cs="Times New Roman"/>
+          <w:b/>
+          <w:bCs/>
+          <w:sz w:val="28"/>
+          <w:szCs w:val="28"/>
+          <w:lang w:val="en-US"/>
+        </w:rPr>
+      </w:pPr>
+      <w:r>
+        <w:rPr>
+          <w:rFonts w:ascii="Times New Roman" w:hAnsi="Times New Roman" w:cs="Times New Roman"/>
+          <w:b/>
+          <w:bCs/>
+          <w:sz w:val="28"/>
+          <w:szCs w:val="28"/>
+          <w:lang w:val="en-US"/>
+        </w:rPr>
+        <w:t>Home Page after logging in:</w:t>
+      </w:r>
+    </w:p>
+    <w:p>
+      <w:pPr>
+        <w:ind w:left="360"/>
+        <w:rPr>
+          <w:rFonts w:ascii="Times New Roman" w:hAnsi="Times New Roman" w:cs="Times New Roman"/>
+          <w:b/>
+          <w:bCs/>
+          <w:sz w:val="28"/>
+          <w:szCs w:val="28"/>
+          <w:lang w:val="en-US"/>
+        </w:rPr>
+      </w:pPr>
+      <w:r>
+        <w:rPr>
+          <w:rFonts w:ascii="Times New Roman" w:hAnsi="Times New Roman" w:cs="Times New Roman"/>
+          <w:b/>
+          <w:bCs/>
+          <w:noProof/>
+          <w:sz w:val="28"/>
+          <w:szCs w:val="28"/>
+          <w:lang w:val="en-US"/>
+        </w:rPr>
+        <w:drawing>
+          <wp:inline distT="0" distB="0" distL="0" distR="0" wp14:anchorId="45B41BCC" wp14:editId="299B3F39">
+            <wp:extent cx="5731510" cy="3223895"/>
+            <wp:effectExtent l="0" t="0" r="2540" b="0"/>
+            <wp:docPr id="3" name="Picture 3"/>
+            <wp:cNvGraphicFramePr>
+              <a:graphicFrameLocks xmlns:a="http://schemas.openxmlformats.org/drawingml/2006/main" noChangeAspect="1"/>
+            </wp:cNvGraphicFramePr>
+            <a:graphic xmlns:a="http://schemas.openxmlformats.org/drawingml/2006/main">
+              <a:graphicData uri="http://schemas.openxmlformats.org/drawingml/2006/picture">
+                <pic:pic xmlns:pic="http://schemas.openxmlformats.org/drawingml/2006/picture">
+                  <pic:nvPicPr>
+                    <pic:cNvPr id="1" name="Picture 1"/>
+                    <pic:cNvPicPr/>
+                  </pic:nvPicPr>
+                  <pic:blipFill>
+                    <a:blip r:embed="rId5" cstate="print">
+                      <a:extLst>
+                        <a:ext uri="{28A0092B-C50C-407E-A947-70E740481C1C}">
+                          <a14:useLocalDpi xmlns:a14="http://schemas.microsoft.com/office/drawing/2010/main" val="0"/>
+                        </a:ext>
+                      </a:extLst>
+                    </a:blip>
+                    <a:stretch>
+                      <a:fillRect/>
+                    </a:stretch>
+                  </pic:blipFill>
+                  <pic:spPr>
+                    <a:xfrm>
+                      <a:off x="0" y="0"/>
+                      <a:ext cx="5731510" cy="3223895"/>
+                    </a:xfrm>
+                    <a:prstGeom prst="rect">
+                      <a:avLst/>
+                    </a:prstGeom>
+                  </pic:spPr>
+                </pic:pic>
+              </a:graphicData>
+            </a:graphic>
+          </wp:inline>
+        </w:drawing>
+      </w:r>
+    </w:p>
+    <w:p>
+      <w:pPr>
+        <w:ind w:left="360"/>
+        <w:rPr>
+          <w:rFonts w:ascii="Times New Roman" w:hAnsi="Times New Roman" w:cs="Times New Roman"/>
+          <w:b/>
+          <w:bCs/>
+          <w:sz w:val="28"/>
+          <w:szCs w:val="28"/>
+          <w:lang w:val="en-US"/>
+        </w:rPr>
+      </w:pPr>
+      <w:r>
+        <w:rPr>
+          <w:rFonts w:ascii="Times New Roman" w:hAnsi="Times New Roman" w:cs="Times New Roman"/>
+          <w:b/>
+          <w:bCs/>
+          <w:sz w:val="28"/>
+          <w:szCs w:val="28"/>
+          <w:lang w:val="en-US"/>
+        </w:rPr>
+        <w:t>Detail Page of a selected item</w:t>
+      </w:r>
+    </w:p>
+    <w:p>
+      <w:pPr>
+        <w:ind w:left="360"/>
+        <w:rPr>
+          <w:rFonts w:ascii="Times New Roman" w:hAnsi="Times New Roman" w:cs="Times New Roman"/>
+          <w:b/>
+          <w:bCs/>
+          <w:sz w:val="28"/>
+          <w:szCs w:val="28"/>
+          <w:lang w:val="en-US"/>
+        </w:rPr>
+      </w:pPr>
+      <w:r>
+        <w:rPr>
+          <w:rFonts w:ascii="Times New Roman" w:hAnsi="Times New Roman" w:cs="Times New Roman"/>
+          <w:b/>
+          <w:bCs/>
+          <w:noProof/>
+          <w:sz w:val="28"/>
+          <w:szCs w:val="28"/>
+          <w:lang w:val="en-US"/>
+        </w:rPr>
+        <w:lastRenderedPageBreak/>
+        <w:drawing>
+          <wp:inline distT="0" distB="0" distL="0" distR="0" wp14:anchorId="43D52694" wp14:editId="6335D06F">
+            <wp:extent cx="5731510" cy="3223895"/>
+            <wp:effectExtent l="0" t="0" r="2540" b="0"/>
+            <wp:docPr id="4" name="Picture 4"/>
+            <wp:cNvGraphicFramePr>
+              <a:graphicFrameLocks xmlns:a="http://schemas.openxmlformats.org/drawingml/2006/main" noChangeAspect="1"/>
+            </wp:cNvGraphicFramePr>
+            <a:graphic xmlns:a="http://schemas.openxmlformats.org/drawingml/2006/main">
+              <a:graphicData uri="http://schemas.openxmlformats.org/drawingml/2006/picture">
+                <pic:pic xmlns:pic="http://schemas.openxmlformats.org/drawingml/2006/picture">
+                  <pic:nvPicPr>
+                    <pic:cNvPr id="2" name="Picture 2"/>
+                    <pic:cNvPicPr/>
+                  </pic:nvPicPr>
+                  <pic:blipFill>
+                    <a:blip r:embed="rId6" cstate="print">
+                      <a:extLst>
+                        <a:ext uri="{28A0092B-C50C-407E-A947-70E740481C1C}">
+                          <a14:useLocalDpi xmlns:a14="http://schemas.microsoft.com/office/drawing/2010/main" val="0"/>
+                        </a:ext>
+                      </a:extLst>
+                    </a:blip>
+                    <a:stretch>
+                      <a:fillRect/>
+                    </a:stretch>
+                  </pic:blipFill>
+                  <pic:spPr>
+                    <a:xfrm>
+                      <a:off x="0" y="0"/>
+                      <a:ext cx="5731510" cy="3223895"/>
+                    </a:xfrm>
+                    <a:prstGeom prst="rect">
+                      <a:avLst/>
+                    </a:prstGeom>
+                  </pic:spPr>
+                </pic:pic>
+              </a:graphicData>
+            </a:graphic>
+          </wp:inline>
+        </w:drawing>
+      </w:r>
+    </w:p>
+    <w:p>
+      <w:pPr>
+        <w:pStyle w:val="ListParagraph"/>
+        <w:rPr>
+          <w:rFonts w:ascii="Times New Roman" w:hAnsi="Times New Roman" w:cs="Times New Roman"/>
+          <w:b/>
+          <w:bCs/>
+          <w:sz w:val="36"/>
+          <w:szCs w:val="36"/>
           <w:lang w:val="en-US"/>
         </w:rPr>
       </w:pPr>
@@ -93,18 +1191,435 @@
           <w:szCs w:val="36"/>
           <w:lang w:val="en-US"/>
         </w:rPr>
-        <w:t>DATA BASE DESIGN</w:t>
-      </w:r>
-    </w:p>
-    <w:p>
-      <w:pPr>
-        <w:pStyle w:val="ListParagraph"/>
-        <w:rPr>
-          <w:rFonts w:ascii="Times New Roman" w:hAnsi="Times New Roman" w:cs="Times New Roman"/>
-          <w:b/>
-          <w:bCs/>
-          <w:sz w:val="28"/>
-          <w:szCs w:val="28"/>
+        <w:t>SETUP SQLITE IN LOCAL DEV</w:t>
+      </w:r>
+    </w:p>
+    <w:p>
+      <w:pPr>
+        <w:pStyle w:val="ListParagraph"/>
+        <w:rPr>
+          <w:rFonts w:ascii="Times New Roman" w:hAnsi="Times New Roman" w:cs="Times New Roman"/>
+          <w:sz w:val="28"/>
+          <w:szCs w:val="28"/>
+          <w:lang w:val="en-US"/>
+        </w:rPr>
+      </w:pPr>
+      <w:r>
+        <w:rPr>
+          <w:rFonts w:ascii="Times New Roman" w:hAnsi="Times New Roman" w:cs="Times New Roman"/>
+          <w:b/>
+          <w:bCs/>
+          <w:sz w:val="28"/>
+          <w:szCs w:val="28"/>
+          <w:lang w:val="en-US"/>
+        </w:rPr>
+        <w:t xml:space="preserve">Create a New react app: </w:t>
+      </w:r>
+      <w:r>
+        <w:rPr>
+          <w:rFonts w:ascii="Times New Roman" w:hAnsi="Times New Roman" w:cs="Times New Roman"/>
+          <w:sz w:val="28"/>
+          <w:szCs w:val="28"/>
+          <w:lang w:val="en-US"/>
+        </w:rPr>
+        <w:t>npx create-react-app cloth-store-app</w:t>
+      </w:r>
+    </w:p>
+    <w:p>
+      <w:pPr>
+        <w:pStyle w:val="ListParagraph"/>
+        <w:rPr>
+          <w:rFonts w:ascii="Times New Roman" w:hAnsi="Times New Roman" w:cs="Times New Roman"/>
+          <w:sz w:val="28"/>
+          <w:szCs w:val="28"/>
+          <w:lang w:val="en-US"/>
+        </w:rPr>
+      </w:pPr>
+      <w:r>
+        <w:rPr>
+          <w:rFonts w:ascii="Times New Roman" w:hAnsi="Times New Roman" w:cs="Times New Roman"/>
+          <w:sz w:val="28"/>
+          <w:szCs w:val="28"/>
+          <w:lang w:val="en-US"/>
+        </w:rPr>
+        <w:drawing>
+          <wp:inline distT="0" distB="0" distL="0" distR="0" wp14:anchorId="39D2469E" wp14:editId="0FB5B2A0">
+            <wp:extent cx="5731510" cy="2987040"/>
+            <wp:effectExtent l="0" t="0" r="2540" b="3810"/>
+            <wp:docPr id="5" name="Picture 5"/>
+            <wp:cNvGraphicFramePr>
+              <a:graphicFrameLocks xmlns:a="http://schemas.openxmlformats.org/drawingml/2006/main" noChangeAspect="1"/>
+            </wp:cNvGraphicFramePr>
+            <a:graphic xmlns:a="http://schemas.openxmlformats.org/drawingml/2006/main">
+              <a:graphicData uri="http://schemas.openxmlformats.org/drawingml/2006/picture">
+                <pic:pic xmlns:pic="http://schemas.openxmlformats.org/drawingml/2006/picture">
+                  <pic:nvPicPr>
+                    <pic:cNvPr id="1" name=""/>
+                    <pic:cNvPicPr/>
+                  </pic:nvPicPr>
+                  <pic:blipFill>
+                    <a:blip r:embed="rId7"/>
+                    <a:stretch>
+                      <a:fillRect/>
+                    </a:stretch>
+                  </pic:blipFill>
+                  <pic:spPr>
+                    <a:xfrm>
+                      <a:off x="0" y="0"/>
+                      <a:ext cx="5731510" cy="2987040"/>
+                    </a:xfrm>
+                    <a:prstGeom prst="rect">
+                      <a:avLst/>
+                    </a:prstGeom>
+                  </pic:spPr>
+                </pic:pic>
+              </a:graphicData>
+            </a:graphic>
+          </wp:inline>
+        </w:drawing>
+      </w:r>
+    </w:p>
+    <w:p>
+      <w:pPr>
+        <w:spacing w:after="0" w:line="240" w:lineRule="auto"/>
+        <w:ind w:left="720"/>
+        <w:rPr>
+          <w:rFonts w:ascii="Times New Roman" w:hAnsi="Times New Roman" w:cs="Times New Roman"/>
+          <w:sz w:val="28"/>
+          <w:szCs w:val="28"/>
+          <w:lang w:val="en-US"/>
+        </w:rPr>
+      </w:pPr>
+      <w:r>
+        <w:rPr>
+          <w:rFonts w:ascii="Times New Roman" w:hAnsi="Times New Roman" w:cs="Times New Roman"/>
+          <w:sz w:val="28"/>
+          <w:szCs w:val="28"/>
+          <w:lang w:val="en-US"/>
+        </w:rPr>
+        <w:t xml:space="preserve">Go to the project directory and execute the following command </w:t>
+      </w:r>
+    </w:p>
+    <w:p>
+      <w:pPr>
+        <w:spacing w:after="0" w:line="240" w:lineRule="auto"/>
+        <w:ind w:left="720"/>
+        <w:rPr>
+          <w:rFonts w:ascii="Times New Roman" w:hAnsi="Times New Roman" w:cs="Times New Roman"/>
+          <w:b/>
+          <w:bCs/>
+          <w:sz w:val="28"/>
+          <w:szCs w:val="28"/>
+          <w:lang w:val="en-US"/>
+        </w:rPr>
+      </w:pPr>
+      <w:r>
+        <w:rPr>
+          <w:rFonts w:ascii="Times New Roman" w:hAnsi="Times New Roman" w:cs="Times New Roman"/>
+          <w:b/>
+          <w:bCs/>
+          <w:sz w:val="28"/>
+          <w:szCs w:val="28"/>
+          <w:lang w:val="en-US"/>
+        </w:rPr>
+        <w:t>Command:</w:t>
+      </w:r>
+      <w:r>
+        <w:rPr>
+          <w:rFonts w:ascii="Times New Roman" w:hAnsi="Times New Roman" w:cs="Times New Roman"/>
+          <w:sz w:val="28"/>
+          <w:szCs w:val="28"/>
+          <w:lang w:val="en-US"/>
+        </w:rPr>
+        <w:t xml:space="preserve"> npm install sqlite3</w:t>
+      </w:r>
+    </w:p>
+    <w:p>
+      <w:pPr>
+        <w:ind w:left="720"/>
+        <w:rPr>
+          <w:rFonts w:ascii="Times New Roman" w:hAnsi="Times New Roman" w:cs="Times New Roman"/>
+          <w:b/>
+          <w:bCs/>
+          <w:sz w:val="36"/>
+          <w:szCs w:val="36"/>
+          <w:lang w:val="en-US"/>
+        </w:rPr>
+      </w:pPr>
+      <w:r>
+        <w:rPr>
+          <w:rFonts w:ascii="Times New Roman" w:hAnsi="Times New Roman" w:cs="Times New Roman"/>
+          <w:b/>
+          <w:bCs/>
+          <w:sz w:val="36"/>
+          <w:szCs w:val="36"/>
+          <w:lang w:val="en-US"/>
+        </w:rPr>
+        <w:lastRenderedPageBreak/>
+        <w:drawing>
+          <wp:inline distT="0" distB="0" distL="0" distR="0" wp14:anchorId="1D7F78DB" wp14:editId="50C72365">
+            <wp:extent cx="5731510" cy="2021205"/>
+            <wp:effectExtent l="0" t="0" r="2540" b="0"/>
+            <wp:docPr id="1" name="Picture 1"/>
+            <wp:cNvGraphicFramePr>
+              <a:graphicFrameLocks xmlns:a="http://schemas.openxmlformats.org/drawingml/2006/main" noChangeAspect="1"/>
+            </wp:cNvGraphicFramePr>
+            <a:graphic xmlns:a="http://schemas.openxmlformats.org/drawingml/2006/main">
+              <a:graphicData uri="http://schemas.openxmlformats.org/drawingml/2006/picture">
+                <pic:pic xmlns:pic="http://schemas.openxmlformats.org/drawingml/2006/picture">
+                  <pic:nvPicPr>
+                    <pic:cNvPr id="1" name=""/>
+                    <pic:cNvPicPr/>
+                  </pic:nvPicPr>
+                  <pic:blipFill>
+                    <a:blip r:embed="rId8"/>
+                    <a:stretch>
+                      <a:fillRect/>
+                    </a:stretch>
+                  </pic:blipFill>
+                  <pic:spPr>
+                    <a:xfrm>
+                      <a:off x="0" y="0"/>
+                      <a:ext cx="5731510" cy="2021205"/>
+                    </a:xfrm>
+                    <a:prstGeom prst="rect">
+                      <a:avLst/>
+                    </a:prstGeom>
+                  </pic:spPr>
+                </pic:pic>
+              </a:graphicData>
+            </a:graphic>
+          </wp:inline>
+        </w:drawing>
+      </w:r>
+    </w:p>
+    <w:p>
+      <w:pPr>
+        <w:spacing w:after="0"/>
+        <w:ind w:left="720"/>
+        <w:rPr>
+          <w:rFonts w:ascii="Times New Roman" w:hAnsi="Times New Roman" w:cs="Times New Roman"/>
+          <w:sz w:val="28"/>
+          <w:szCs w:val="28"/>
+          <w:lang w:val="en-US"/>
+        </w:rPr>
+      </w:pPr>
+      <w:proofErr w:type="spellStart"/>
+      <w:r>
+        <w:rPr>
+          <w:rFonts w:ascii="Times New Roman" w:hAnsi="Times New Roman" w:cs="Times New Roman"/>
+          <w:sz w:val="28"/>
+          <w:szCs w:val="28"/>
+          <w:lang w:val="en-US"/>
+        </w:rPr>
+        <w:t>node_modules</w:t>
+      </w:r>
+      <w:proofErr w:type="spellEnd"/>
+      <w:r>
+        <w:rPr>
+          <w:rFonts w:ascii="Times New Roman" w:hAnsi="Times New Roman" w:cs="Times New Roman"/>
+          <w:sz w:val="28"/>
+          <w:szCs w:val="28"/>
+          <w:lang w:val="en-US"/>
+        </w:rPr>
+        <w:t xml:space="preserve"> should be </w:t>
+      </w:r>
+      <w:r>
+        <w:rPr>
+          <w:rFonts w:ascii="Times New Roman" w:hAnsi="Times New Roman" w:cs="Times New Roman"/>
+          <w:sz w:val="28"/>
+          <w:szCs w:val="28"/>
+          <w:lang w:val="en-US"/>
+        </w:rPr>
+        <w:t>updated</w:t>
+      </w:r>
+      <w:r>
+        <w:rPr>
+          <w:rFonts w:ascii="Times New Roman" w:hAnsi="Times New Roman" w:cs="Times New Roman"/>
+          <w:sz w:val="28"/>
+          <w:szCs w:val="28"/>
+          <w:lang w:val="en-US"/>
+        </w:rPr>
+        <w:t xml:space="preserve"> and you should be able to see sqlite3 </w:t>
+      </w:r>
+    </w:p>
+    <w:p>
+      <w:pPr>
+        <w:spacing w:after="0"/>
+        <w:ind w:left="720"/>
+        <w:rPr>
+          <w:rFonts w:ascii="Times New Roman" w:hAnsi="Times New Roman" w:cs="Times New Roman"/>
+          <w:sz w:val="28"/>
+          <w:szCs w:val="28"/>
+          <w:lang w:val="en-US"/>
+        </w:rPr>
+      </w:pPr>
+      <w:r>
+        <w:rPr>
+          <w:rFonts w:ascii="Times New Roman" w:hAnsi="Times New Roman" w:cs="Times New Roman"/>
+          <w:sz w:val="28"/>
+          <w:szCs w:val="28"/>
+          <w:lang w:val="en-US"/>
+        </w:rPr>
+        <w:drawing>
+          <wp:inline distT="0" distB="0" distL="0" distR="0" wp14:anchorId="28C7EDC8" wp14:editId="4B222079">
+            <wp:extent cx="5731510" cy="3815080"/>
+            <wp:effectExtent l="0" t="0" r="2540" b="0"/>
+            <wp:docPr id="6" name="Picture 6"/>
+            <wp:cNvGraphicFramePr>
+              <a:graphicFrameLocks xmlns:a="http://schemas.openxmlformats.org/drawingml/2006/main" noChangeAspect="1"/>
+            </wp:cNvGraphicFramePr>
+            <a:graphic xmlns:a="http://schemas.openxmlformats.org/drawingml/2006/main">
+              <a:graphicData uri="http://schemas.openxmlformats.org/drawingml/2006/picture">
+                <pic:pic xmlns:pic="http://schemas.openxmlformats.org/drawingml/2006/picture">
+                  <pic:nvPicPr>
+                    <pic:cNvPr id="1" name=""/>
+                    <pic:cNvPicPr/>
+                  </pic:nvPicPr>
+                  <pic:blipFill>
+                    <a:blip r:embed="rId9"/>
+                    <a:stretch>
+                      <a:fillRect/>
+                    </a:stretch>
+                  </pic:blipFill>
+                  <pic:spPr>
+                    <a:xfrm>
+                      <a:off x="0" y="0"/>
+                      <a:ext cx="5731510" cy="3815080"/>
+                    </a:xfrm>
+                    <a:prstGeom prst="rect">
+                      <a:avLst/>
+                    </a:prstGeom>
+                  </pic:spPr>
+                </pic:pic>
+              </a:graphicData>
+            </a:graphic>
+          </wp:inline>
+        </w:drawing>
+      </w:r>
+    </w:p>
+    <w:p>
+      <w:pPr>
+        <w:spacing w:after="0"/>
+        <w:ind w:left="720"/>
+        <w:rPr>
+          <w:rFonts w:ascii="Times New Roman" w:hAnsi="Times New Roman" w:cs="Times New Roman"/>
+          <w:sz w:val="28"/>
+          <w:szCs w:val="28"/>
+          <w:lang w:val="en-US"/>
+        </w:rPr>
+      </w:pPr>
+      <w:r>
+        <w:rPr>
+          <w:rFonts w:ascii="Times New Roman" w:hAnsi="Times New Roman" w:cs="Times New Roman"/>
+          <w:sz w:val="28"/>
+          <w:szCs w:val="28"/>
+          <w:lang w:val="en-US"/>
+        </w:rPr>
+        <w:t>You should see package.json also updated accordingly</w:t>
+      </w:r>
+    </w:p>
+    <w:p>
+      <w:pPr>
+        <w:spacing w:after="0"/>
+        <w:ind w:left="720"/>
+        <w:rPr>
+          <w:rFonts w:ascii="Times New Roman" w:hAnsi="Times New Roman" w:cs="Times New Roman"/>
+          <w:sz w:val="28"/>
+          <w:szCs w:val="28"/>
+          <w:lang w:val="en-US"/>
+        </w:rPr>
+      </w:pPr>
+      <w:r>
+        <w:rPr>
+          <w:rFonts w:ascii="Times New Roman" w:hAnsi="Times New Roman" w:cs="Times New Roman"/>
+          <w:sz w:val="28"/>
+          <w:szCs w:val="28"/>
+          <w:lang w:val="en-US"/>
+        </w:rPr>
+        <w:lastRenderedPageBreak/>
+        <w:drawing>
+          <wp:inline distT="0" distB="0" distL="0" distR="0" wp14:anchorId="1D2A934B" wp14:editId="1C9F5C43">
+            <wp:extent cx="5731510" cy="3459480"/>
+            <wp:effectExtent l="0" t="0" r="2540" b="7620"/>
+            <wp:docPr id="7" name="Picture 7"/>
+            <wp:cNvGraphicFramePr>
+              <a:graphicFrameLocks xmlns:a="http://schemas.openxmlformats.org/drawingml/2006/main" noChangeAspect="1"/>
+            </wp:cNvGraphicFramePr>
+            <a:graphic xmlns:a="http://schemas.openxmlformats.org/drawingml/2006/main">
+              <a:graphicData uri="http://schemas.openxmlformats.org/drawingml/2006/picture">
+                <pic:pic xmlns:pic="http://schemas.openxmlformats.org/drawingml/2006/picture">
+                  <pic:nvPicPr>
+                    <pic:cNvPr id="1" name=""/>
+                    <pic:cNvPicPr/>
+                  </pic:nvPicPr>
+                  <pic:blipFill>
+                    <a:blip r:embed="rId10"/>
+                    <a:stretch>
+                      <a:fillRect/>
+                    </a:stretch>
+                  </pic:blipFill>
+                  <pic:spPr>
+                    <a:xfrm>
+                      <a:off x="0" y="0"/>
+                      <a:ext cx="5731510" cy="3459480"/>
+                    </a:xfrm>
+                    <a:prstGeom prst="rect">
+                      <a:avLst/>
+                    </a:prstGeom>
+                  </pic:spPr>
+                </pic:pic>
+              </a:graphicData>
+            </a:graphic>
+          </wp:inline>
+        </w:drawing>
+      </w:r>
+    </w:p>
+    <w:p>
+      <w:pPr>
+        <w:spacing w:after="0"/>
+        <w:ind w:left="720"/>
+        <w:rPr>
+          <w:rFonts w:ascii="Times New Roman" w:hAnsi="Times New Roman" w:cs="Times New Roman"/>
+          <w:sz w:val="28"/>
+          <w:szCs w:val="28"/>
+          <w:lang w:val="en-US"/>
+        </w:rPr>
+      </w:pPr>
+    </w:p>
+    <w:p>
+      <w:pPr>
+        <w:spacing w:after="0"/>
+        <w:ind w:left="720"/>
+        <w:rPr>
+          <w:rFonts w:ascii="Times New Roman" w:hAnsi="Times New Roman" w:cs="Times New Roman"/>
+          <w:sz w:val="28"/>
+          <w:szCs w:val="28"/>
+          <w:lang w:val="en-US"/>
+        </w:rPr>
+      </w:pPr>
+    </w:p>
+    <w:p>
+      <w:pPr>
+        <w:spacing w:after="0"/>
+        <w:ind w:left="720"/>
+        <w:rPr>
+          <w:rFonts w:ascii="Times New Roman" w:hAnsi="Times New Roman" w:cs="Times New Roman"/>
+          <w:sz w:val="28"/>
+          <w:szCs w:val="28"/>
+          <w:lang w:val="en-US"/>
+        </w:rPr>
+      </w:pPr>
+    </w:p>
+    <w:p>
+      <w:pPr>
+        <w:ind w:left="720"/>
+        <w:rPr>
+          <w:rFonts w:ascii="Times New Roman" w:hAnsi="Times New Roman" w:cs="Times New Roman"/>
+          <w:b/>
+          <w:bCs/>
+          <w:sz w:val="36"/>
+          <w:szCs w:val="36"/>
           <w:lang w:val="en-US"/>
         </w:rPr>
       </w:pPr>
@@ -147,8 +1662,21 @@
           <w:szCs w:val="36"/>
           <w:lang w:val="en-US"/>
         </w:rPr>
-        <w:t>DATA STRUCTURE DESIGN</w:t>
-      </w:r>
+        <w:t>DATA BASE DESIGN</w:t>
+      </w:r>
+    </w:p>
+    <w:p>
+      <w:pPr>
+        <w:pStyle w:val="ListParagraph"/>
+        <w:rPr>
+          <w:rFonts w:ascii="Times New Roman" w:hAnsi="Times New Roman" w:cs="Times New Roman"/>
+          <w:b/>
+          <w:bCs/>
+          <w:sz w:val="28"/>
+          <w:szCs w:val="28"/>
+          <w:lang w:val="en-US"/>
+        </w:rPr>
+      </w:pPr>
     </w:p>
     <w:p>
       <w:pPr>
@@ -188,12 +1716,37 @@
           <w:szCs w:val="36"/>
           <w:lang w:val="en-US"/>
         </w:rPr>
-        <w:t>JAVASCRIPT CODE</w:t>
-      </w:r>
-    </w:p>
-    <w:p>
-      <w:pPr>
-        <w:pStyle w:val="ListParagraph"/>
+        <w:t>DATA STRUCTURE DESIGN</w:t>
+      </w:r>
+    </w:p>
+    <w:p>
+      <w:pPr>
+        <w:pStyle w:val="ListParagraph"/>
+        <w:numPr>
+          <w:ilvl w:val="0"/>
+          <w:numId w:val="1"/>
+        </w:numPr>
+        <w:rPr>
+          <w:rFonts w:ascii="Times New Roman" w:hAnsi="Times New Roman" w:cs="Times New Roman"/>
+          <w:b/>
+          <w:bCs/>
+          <w:sz w:val="28"/>
+          <w:szCs w:val="28"/>
+          <w:lang w:val="en-US"/>
+        </w:rPr>
+      </w:pPr>
+      <w:r>
+        <w:rPr>
+          <w:rFonts w:ascii="Times New Roman" w:hAnsi="Times New Roman" w:cs="Times New Roman"/>
+          <w:b/>
+          <w:bCs/>
+          <w:sz w:val="32"/>
+          <w:szCs w:val="32"/>
+          <w:lang w:val="en-US"/>
+        </w:rPr>
+        <w:t xml:space="preserve">ALL SQL </w:t>
+      </w:r>
+      <w:r>
         <w:rPr>
           <w:rFonts w:ascii="Times New Roman" w:hAnsi="Times New Roman" w:cs="Times New Roman"/>
           <w:b/>
@@ -202,7 +1755,19 @@
           <w:szCs w:val="36"/>
           <w:lang w:val="en-US"/>
         </w:rPr>
-      </w:pPr>
+        <w:t>STATEMENTS</w:t>
+      </w:r>
+      <w:r>
+        <w:rPr>
+          <w:rFonts w:ascii="Times New Roman" w:hAnsi="Times New Roman" w:cs="Times New Roman"/>
+          <w:b/>
+          <w:bCs/>
+          <w:sz w:val="32"/>
+          <w:szCs w:val="32"/>
+          <w:lang w:val="en-US"/>
+        </w:rPr>
+        <w:t>:</w:t>
+      </w:r>
     </w:p>
     <w:p>
       <w:pPr>
@@ -229,9 +1794,12 @@
           <w:szCs w:val="36"/>
           <w:lang w:val="en-US"/>
         </w:rPr>
-        <w:t>SQL STATEME</w:t>
-      </w:r>
-      <w:r>
+        <w:t>JAVASCRIPT CODE</w:t>
+      </w:r>
+    </w:p>
+    <w:p>
+      <w:pPr>
+        <w:pStyle w:val="ListParagraph"/>
         <w:rPr>
           <w:rFonts w:ascii="Times New Roman" w:hAnsi="Times New Roman" w:cs="Times New Roman"/>
           <w:b/>
@@ -240,9 +1808,15 @@
           <w:szCs w:val="36"/>
           <w:lang w:val="en-US"/>
         </w:rPr>
-        <w:t>N</w:t>
-      </w:r>
-      <w:r>
+      </w:pPr>
+    </w:p>
+    <w:p>
+      <w:pPr>
+        <w:pStyle w:val="ListParagraph"/>
+        <w:numPr>
+          <w:ilvl w:val="0"/>
+          <w:numId w:val="1"/>
+        </w:numPr>
         <w:rPr>
           <w:rFonts w:ascii="Times New Roman" w:hAnsi="Times New Roman" w:cs="Times New Roman"/>
           <w:b/>
@@ -251,7 +1825,17 @@
           <w:szCs w:val="36"/>
           <w:lang w:val="en-US"/>
         </w:rPr>
-        <w:t>TS</w:t>
+      </w:pPr>
+      <w:r>
+        <w:rPr>
+          <w:rFonts w:ascii="Times New Roman" w:hAnsi="Times New Roman" w:cs="Times New Roman"/>
+          <w:b/>
+          <w:bCs/>
+          <w:sz w:val="36"/>
+          <w:szCs w:val="36"/>
+          <w:lang w:val="en-US"/>
+        </w:rPr>
+        <w:t>CONFIGURATION FILES: (JavaScript, HTML, CSS, SQL)</w:t>
       </w:r>
     </w:p>
     <w:p>
@@ -279,7 +1863,7 @@
           <w:szCs w:val="36"/>
           <w:lang w:val="en-US"/>
         </w:rPr>
-        <w:t>NPM Configuration (package.json)</w:t>
+        <w:t>UI Prototype Designs and drawings</w:t>
       </w:r>
     </w:p>
     <w:p>
@@ -307,7 +1891,7 @@
           <w:szCs w:val="36"/>
           <w:lang w:val="en-US"/>
         </w:rPr>
-        <w:t>UI Prototype Designs and drawings</w:t>
+        <w:t>HTML, USER INTERFACE CODE</w:t>
       </w:r>
     </w:p>
     <w:p>
@@ -321,35 +1905,22 @@
           <w:rFonts w:ascii="Times New Roman" w:hAnsi="Times New Roman" w:cs="Times New Roman"/>
           <w:b/>
           <w:bCs/>
+          <w:sz w:val="28"/>
+          <w:szCs w:val="28"/>
+          <w:lang w:val="en-US"/>
+        </w:rPr>
+      </w:pPr>
+      <w:r>
+        <w:rPr>
+          <w:rFonts w:ascii="Times New Roman" w:hAnsi="Times New Roman" w:cs="Times New Roman"/>
+          <w:b/>
+          <w:bCs/>
           <w:sz w:val="36"/>
           <w:szCs w:val="36"/>
           <w:lang w:val="en-US"/>
         </w:rPr>
-      </w:pPr>
-      <w:r>
-        <w:rPr>
-          <w:rFonts w:ascii="Times New Roman" w:hAnsi="Times New Roman" w:cs="Times New Roman"/>
-          <w:b/>
-          <w:bCs/>
-          <w:sz w:val="36"/>
-          <w:szCs w:val="36"/>
-          <w:lang w:val="en-US"/>
-        </w:rPr>
-        <w:t>HTML, USER INTERFACE CODE</w:t>
-      </w:r>
-    </w:p>
-    <w:p>
-      <w:pPr>
-        <w:pStyle w:val="ListParagraph"/>
-        <w:rPr>
-          <w:rFonts w:ascii="Times New Roman" w:hAnsi="Times New Roman" w:cs="Times New Roman"/>
-          <w:b/>
-          <w:bCs/>
-          <w:sz w:val="28"/>
-          <w:szCs w:val="28"/>
-          <w:lang w:val="en-US"/>
-        </w:rPr>
-      </w:pPr>
+        <w:t>SCREENSHOTS OF FINISHED PRODUCT:</w:t>
+      </w:r>
     </w:p>
     <w:sectPr>
       <w:pgSz w:w="11906" w:h="16838"/>
@@ -364,6 +1935,95 @@
 <file path=word/numbering.xml><?xml version="1.0" encoding="utf-8"?>
 <w:numbering xmlns:wpc="http://schemas.microsoft.com/office/word/2010/wordprocessingCanvas" xmlns:cx="http://schemas.microsoft.com/office/drawing/2014/chartex" xmlns:cx1="http://schemas.microsoft.com/office/drawing/2015/9/8/chartex" xmlns:cx2="http://schemas.microsoft.com/office/drawing/2015/10/21/chartex" xmlns:cx3="http://schemas.microsoft.com/office/drawing/2016/5/9/chartex" xmlns:cx4="http://schemas.microsoft.com/office/drawing/2016/5/10/chartex" xmlns:cx5="http://schemas.microsoft.com/office/drawing/2016/5/11/chartex" xmlns:cx6="http://schemas.microsoft.com/office/drawing/2016/5/12/chartex" xmlns:cx7="http://schemas.microsoft.com/office/drawing/2016/5/13/chartex" xmlns:cx8="http://schemas.microsoft.com/office/drawing/2016/5/14/chartex" xmlns:mc="http://schemas.openxmlformats.org/markup-compatibility/2006" xmlns:aink="http://schemas.microsoft.com/office/drawing/2016/ink" xmlns:am3d="http://schemas.microsoft.com/office/drawing/2017/model3d" xmlns:o="urn:schemas-microsoft-com:office:office" xmlns:r="http://schemas.openxmlformats.org/officeDocument/2006/relationships" xmlns:m="http://schemas.openxmlformats.org/officeDocument/2006/math" xmlns:v="urn:schemas-microsoft-com:vml" xmlns:wp14="http://schemas.microsoft.com/office/word/2010/wordprocessingDrawing" xmlns:wp="http://schemas.openxmlformats.org/drawingml/2006/wordprocessingDrawing" xmlns:w10="urn:schemas-microsoft-com:office:word" xmlns:w="http://schemas.openxmlformats.org/wordprocessingml/2006/main" xmlns:w14="http://schemas.microsoft.com/office/word/2010/wordml" xmlns:w15="http://schemas.microsoft.com/office/word/2012/wordml" xmlns:w16cex="http://schemas.microsoft.com/office/word/2018/wordml/cex" xmlns:w16cid="http://schemas.microsoft.com/office/word/2016/wordml/cid" xmlns:w16="http://schemas.microsoft.com/office/word/2018/wordml" xmlns:w16sdtdh="http://schemas.microsoft.com/office/word/2020/wordml/sdtdatahash" xmlns:w16se="http://schemas.microsoft.com/office/word/2015/wordml/symex" xmlns:wpg="http://schemas.microsoft.com/office/word/2010/wordprocessingGroup" xmlns:wpi="http://schemas.microsoft.com/office/word/2010/wordprocessingInk" xmlns:wne="http://schemas.microsoft.com/office/word/2006/wordml" xmlns:wps="http://schemas.microsoft.com/office/word/2010/wordprocessingShape" mc:Ignorable="w14 w15 w16se w16cid w16 w16cex w16sdtdh wp14">
   <w:abstractNum w:abstractNumId="0" w15:restartNumberingAfterBreak="0">
+    <w:nsid w:val="23CF05A5"/>
+    <w:multiLevelType w:val="hybridMultilevel"/>
+    <w:tmpl w:val="E65AAFA0"/>
+    <w:lvl w:ilvl="0" w:tplc="4009000F">
+      <w:start w:val="1"/>
+      <w:numFmt w:val="decimal"/>
+      <w:lvlText w:val="%1."/>
+      <w:lvlJc w:val="left"/>
+      <w:pPr>
+        <w:ind w:left="720" w:hanging="360"/>
+      </w:pPr>
+      <w:rPr>
+        <w:rFonts w:hint="default"/>
+      </w:rPr>
+    </w:lvl>
+    <w:lvl w:ilvl="1" w:tplc="40090019">
+      <w:start w:val="1"/>
+      <w:numFmt w:val="lowerLetter"/>
+      <w:lvlText w:val="%2."/>
+      <w:lvlJc w:val="left"/>
+      <w:pPr>
+        <w:ind w:left="1440" w:hanging="360"/>
+      </w:pPr>
+    </w:lvl>
+    <w:lvl w:ilvl="2" w:tplc="4009001B" w:tentative="1">
+      <w:start w:val="1"/>
+      <w:numFmt w:val="lowerRoman"/>
+      <w:lvlText w:val="%3."/>
+      <w:lvlJc w:val="right"/>
+      <w:pPr>
+        <w:ind w:left="2160" w:hanging="180"/>
+      </w:pPr>
+    </w:lvl>
+    <w:lvl w:ilvl="3" w:tplc="4009000F" w:tentative="1">
+      <w:start w:val="1"/>
+      <w:numFmt w:val="decimal"/>
+      <w:lvlText w:val="%4."/>
+      <w:lvlJc w:val="left"/>
+      <w:pPr>
+        <w:ind w:left="2880" w:hanging="360"/>
+      </w:pPr>
+    </w:lvl>
+    <w:lvl w:ilvl="4" w:tplc="40090019" w:tentative="1">
+      <w:start w:val="1"/>
+      <w:numFmt w:val="lowerLetter"/>
+      <w:lvlText w:val="%5."/>
+      <w:lvlJc w:val="left"/>
+      <w:pPr>
+        <w:ind w:left="3600" w:hanging="360"/>
+      </w:pPr>
+    </w:lvl>
+    <w:lvl w:ilvl="5" w:tplc="4009001B" w:tentative="1">
+      <w:start w:val="1"/>
+      <w:numFmt w:val="lowerRoman"/>
+      <w:lvlText w:val="%6."/>
+      <w:lvlJc w:val="right"/>
+      <w:pPr>
+        <w:ind w:left="4320" w:hanging="180"/>
+      </w:pPr>
+    </w:lvl>
+    <w:lvl w:ilvl="6" w:tplc="4009000F" w:tentative="1">
+      <w:start w:val="1"/>
+      <w:numFmt w:val="decimal"/>
+      <w:lvlText w:val="%7."/>
+      <w:lvlJc w:val="left"/>
+      <w:pPr>
+        <w:ind w:left="5040" w:hanging="360"/>
+      </w:pPr>
+    </w:lvl>
+    <w:lvl w:ilvl="7" w:tplc="40090019" w:tentative="1">
+      <w:start w:val="1"/>
+      <w:numFmt w:val="lowerLetter"/>
+      <w:lvlText w:val="%8."/>
+      <w:lvlJc w:val="left"/>
+      <w:pPr>
+        <w:ind w:left="5760" w:hanging="360"/>
+      </w:pPr>
+    </w:lvl>
+    <w:lvl w:ilvl="8" w:tplc="4009001B" w:tentative="1">
+      <w:start w:val="1"/>
+      <w:numFmt w:val="lowerRoman"/>
+      <w:lvlText w:val="%9."/>
+      <w:lvlJc w:val="right"/>
+      <w:pPr>
+        <w:ind w:left="6480" w:hanging="180"/>
+      </w:pPr>
+    </w:lvl>
+  </w:abstractNum>
+  <w:abstractNum w:abstractNumId="1" w15:restartNumberingAfterBreak="0">
     <w:nsid w:val="4FC15E97"/>
     <w:multiLevelType w:val="hybridMultilevel"/>
     <w:tmpl w:val="FCEC79F2"/>
@@ -453,6 +2113,9 @@
     </w:lvl>
   </w:abstractNum>
   <w:num w:numId="1">
+    <w:abstractNumId w:val="1"/>
+  </w:num>
+  <w:num w:numId="2">
     <w:abstractNumId w:val="0"/>
   </w:num>
 </w:numbering>

</xml_diff>

<commit_message>
Completed the Database Design and Updated the Project Control Document
</commit_message>
<xml_diff>
--- a/Documents/Project Control Document.docx
+++ b/Documents/Project Control Document.docx
@@ -658,7 +658,6 @@
           <w:szCs w:val="28"/>
           <w:lang w:val="en-US"/>
         </w:rPr>
-        <w:lastRenderedPageBreak/>
         <w:t>Fabric</w:t>
       </w:r>
     </w:p>
@@ -1109,7 +1108,6 @@
           <w:szCs w:val="28"/>
           <w:lang w:val="en-US"/>
         </w:rPr>
-        <w:lastRenderedPageBreak/>
         <w:drawing>
           <wp:inline distT="0" distB="0" distL="0" distR="0" wp14:anchorId="43D52694" wp14:editId="6335D06F">
             <wp:extent cx="5731510" cy="3223895"/>
@@ -1355,7 +1353,6 @@
           <w:szCs w:val="36"/>
           <w:lang w:val="en-US"/>
         </w:rPr>
-        <w:lastRenderedPageBreak/>
         <w:drawing>
           <wp:inline distT="0" distB="0" distL="0" distR="0" wp14:anchorId="1D7F78DB" wp14:editId="50C72365">
             <wp:extent cx="5731510" cy="2021205"/>
@@ -1404,25 +1401,14 @@
           <w:lang w:val="en-US"/>
         </w:rPr>
       </w:pPr>
-      <w:proofErr w:type="spellStart"/>
-      <w:r>
-        <w:rPr>
-          <w:rFonts w:ascii="Times New Roman" w:hAnsi="Times New Roman" w:cs="Times New Roman"/>
-          <w:sz w:val="28"/>
-          <w:szCs w:val="28"/>
-          <w:lang w:val="en-US"/>
-        </w:rPr>
-        <w:t>node_modules</w:t>
-      </w:r>
-      <w:proofErr w:type="spellEnd"/>
-      <w:r>
-        <w:rPr>
-          <w:rFonts w:ascii="Times New Roman" w:hAnsi="Times New Roman" w:cs="Times New Roman"/>
-          <w:sz w:val="28"/>
-          <w:szCs w:val="28"/>
-          <w:lang w:val="en-US"/>
-        </w:rPr>
-        <w:t xml:space="preserve"> should be </w:t>
+      <w:r>
+        <w:rPr>
+          <w:rFonts w:ascii="Times New Roman" w:hAnsi="Times New Roman" w:cs="Times New Roman"/>
+          <w:sz w:val="28"/>
+          <w:szCs w:val="28"/>
+          <w:lang w:val="en-US"/>
+        </w:rPr>
+        <w:t xml:space="preserve">node_modules should be </w:t>
       </w:r>
       <w:r>
         <w:rPr>
@@ -1537,7 +1523,6 @@
           <w:szCs w:val="28"/>
           <w:lang w:val="en-US"/>
         </w:rPr>
-        <w:lastRenderedPageBreak/>
         <w:drawing>
           <wp:inline distT="0" distB="0" distL="0" distR="0" wp14:anchorId="1D2A934B" wp14:editId="1C9F5C43">
             <wp:extent cx="5731510" cy="3459480"/>
@@ -1670,13 +1655,293 @@
         <w:pStyle w:val="ListParagraph"/>
         <w:rPr>
           <w:rFonts w:ascii="Times New Roman" w:hAnsi="Times New Roman" w:cs="Times New Roman"/>
-          <w:b/>
-          <w:bCs/>
-          <w:sz w:val="28"/>
-          <w:szCs w:val="28"/>
-          <w:lang w:val="en-US"/>
-        </w:rPr>
-      </w:pPr>
+          <w:sz w:val="28"/>
+          <w:szCs w:val="28"/>
+          <w:lang w:val="en-US"/>
+        </w:rPr>
+      </w:pPr>
+      <w:r>
+        <w:rPr>
+          <w:rFonts w:ascii="Times New Roman" w:hAnsi="Times New Roman" w:cs="Times New Roman"/>
+          <w:sz w:val="28"/>
+          <w:szCs w:val="28"/>
+          <w:lang w:val="en-US"/>
+        </w:rPr>
+        <w:t xml:space="preserve">Database Design is Available in the following link. Anybody Can Sign up with google and view this </w:t>
+      </w:r>
+      <w:r>
+        <w:rPr>
+          <w:rFonts w:ascii="Times New Roman" w:hAnsi="Times New Roman" w:cs="Times New Roman"/>
+          <w:sz w:val="28"/>
+          <w:szCs w:val="28"/>
+          <w:lang w:val="en-US"/>
+        </w:rPr>
+        <w:t xml:space="preserve">DB </w:t>
+      </w:r>
+      <w:r>
+        <w:rPr>
+          <w:rFonts w:ascii="Times New Roman" w:hAnsi="Times New Roman" w:cs="Times New Roman"/>
+          <w:sz w:val="28"/>
+          <w:szCs w:val="28"/>
+          <w:lang w:val="en-US"/>
+        </w:rPr>
+        <w:t>schema and sample data.</w:t>
+      </w:r>
+    </w:p>
+    <w:p>
+      <w:pPr>
+        <w:pStyle w:val="ListParagraph"/>
+        <w:rPr>
+          <w:rFonts w:ascii="Times New Roman" w:hAnsi="Times New Roman" w:cs="Times New Roman"/>
+          <w:b/>
+          <w:bCs/>
+          <w:sz w:val="28"/>
+          <w:szCs w:val="28"/>
+          <w:lang w:val="en-US"/>
+        </w:rPr>
+      </w:pPr>
+      <w:r>
+        <w:rPr>
+          <w:rFonts w:ascii="Times New Roman" w:hAnsi="Times New Roman" w:cs="Times New Roman"/>
+          <w:b/>
+          <w:bCs/>
+          <w:sz w:val="28"/>
+          <w:szCs w:val="28"/>
+          <w:lang w:val="en-US"/>
+        </w:rPr>
+        <w:t>Database Schema:</w:t>
+      </w:r>
+    </w:p>
+    <w:p>
+      <w:pPr>
+        <w:pStyle w:val="ListParagraph"/>
+      </w:pPr>
+      <w:hyperlink r:id="rId11" w:history="1">
+        <w:r>
+          <w:rPr>
+            <w:rStyle w:val="Hyperlink"/>
+          </w:rPr>
+          <w:t>Database Design for ClothStore: Customer - Airtable</w:t>
+        </w:r>
+      </w:hyperlink>
+    </w:p>
+    <w:p>
+      <w:pPr>
+        <w:pStyle w:val="ListParagraph"/>
+        <w:rPr>
+          <w:rFonts w:ascii="Times New Roman" w:hAnsi="Times New Roman" w:cs="Times New Roman"/>
+          <w:b/>
+          <w:bCs/>
+          <w:sz w:val="24"/>
+          <w:szCs w:val="24"/>
+        </w:rPr>
+      </w:pPr>
+      <w:r>
+        <w:rPr>
+          <w:rFonts w:ascii="Times New Roman" w:hAnsi="Times New Roman" w:cs="Times New Roman"/>
+          <w:b/>
+          <w:bCs/>
+          <w:sz w:val="24"/>
+          <w:szCs w:val="24"/>
+        </w:rPr>
+        <w:t>For those who can’t access the link:</w:t>
+      </w:r>
+    </w:p>
+    <w:p>
+      <w:pPr>
+        <w:pStyle w:val="ListParagraph"/>
+        <w:rPr>
+          <w:b/>
+          <w:bCs/>
+        </w:rPr>
+      </w:pPr>
+      <w:r>
+        <w:rPr>
+          <w:b/>
+          <w:bCs/>
+        </w:rPr>
+        <w:drawing>
+          <wp:inline distT="0" distB="0" distL="0" distR="0" wp14:anchorId="185B0FC2" wp14:editId="6CB27DDB">
+            <wp:extent cx="5731510" cy="2747010"/>
+            <wp:effectExtent l="0" t="0" r="2540" b="0"/>
+            <wp:docPr id="8" name="Picture 8"/>
+            <wp:cNvGraphicFramePr>
+              <a:graphicFrameLocks xmlns:a="http://schemas.openxmlformats.org/drawingml/2006/main" noChangeAspect="1"/>
+            </wp:cNvGraphicFramePr>
+            <a:graphic xmlns:a="http://schemas.openxmlformats.org/drawingml/2006/main">
+              <a:graphicData uri="http://schemas.openxmlformats.org/drawingml/2006/picture">
+                <pic:pic xmlns:pic="http://schemas.openxmlformats.org/drawingml/2006/picture">
+                  <pic:nvPicPr>
+                    <pic:cNvPr id="1" name=""/>
+                    <pic:cNvPicPr/>
+                  </pic:nvPicPr>
+                  <pic:blipFill>
+                    <a:blip r:embed="rId12"/>
+                    <a:stretch>
+                      <a:fillRect/>
+                    </a:stretch>
+                  </pic:blipFill>
+                  <pic:spPr>
+                    <a:xfrm>
+                      <a:off x="0" y="0"/>
+                      <a:ext cx="5731510" cy="2747010"/>
+                    </a:xfrm>
+                    <a:prstGeom prst="rect">
+                      <a:avLst/>
+                    </a:prstGeom>
+                  </pic:spPr>
+                </pic:pic>
+              </a:graphicData>
+            </a:graphic>
+          </wp:inline>
+        </w:drawing>
+      </w:r>
+    </w:p>
+    <w:p>
+      <w:pPr>
+        <w:pStyle w:val="ListParagraph"/>
+        <w:rPr>
+          <w:rFonts w:ascii="Times New Roman" w:hAnsi="Times New Roman" w:cs="Times New Roman"/>
+          <w:b/>
+          <w:bCs/>
+          <w:sz w:val="28"/>
+          <w:szCs w:val="28"/>
+          <w:lang w:val="en-US"/>
+        </w:rPr>
+      </w:pPr>
+      <w:r>
+        <w:rPr>
+          <w:rFonts w:ascii="Times New Roman" w:hAnsi="Times New Roman" w:cs="Times New Roman"/>
+          <w:b/>
+          <w:bCs/>
+          <w:sz w:val="28"/>
+          <w:szCs w:val="28"/>
+          <w:lang w:val="en-US"/>
+        </w:rPr>
+        <w:t>Sample Table Data:</w:t>
+      </w:r>
+    </w:p>
+    <w:p>
+      <w:pPr>
+        <w:pStyle w:val="ListParagraph"/>
+      </w:pPr>
+      <w:hyperlink r:id="rId13" w:history="1">
+        <w:r>
+          <w:rPr>
+            <w:rStyle w:val="Hyperlink"/>
+          </w:rPr>
+          <w:t>Database Desig</w:t>
+        </w:r>
+        <w:r>
+          <w:rPr>
+            <w:rStyle w:val="Hyperlink"/>
+          </w:rPr>
+          <w:t>n</w:t>
+        </w:r>
+        <w:r>
+          <w:rPr>
+            <w:rStyle w:val="Hyperlink"/>
+          </w:rPr>
+          <w:t xml:space="preserve"> for ClothStore: Customer - Airtable</w:t>
+        </w:r>
+      </w:hyperlink>
+    </w:p>
+    <w:p>
+      <w:pPr>
+        <w:pStyle w:val="ListParagraph"/>
+      </w:pPr>
+    </w:p>
+    <w:p>
+      <w:pPr>
+        <w:pStyle w:val="ListParagraph"/>
+        <w:rPr>
+          <w:rFonts w:ascii="Times New Roman" w:hAnsi="Times New Roman" w:cs="Times New Roman"/>
+          <w:b/>
+          <w:bCs/>
+          <w:sz w:val="36"/>
+          <w:szCs w:val="36"/>
+          <w:lang w:val="en-US"/>
+        </w:rPr>
+      </w:pPr>
+      <w:r>
+        <w:rPr>
+          <w:rFonts w:ascii="Times New Roman" w:hAnsi="Times New Roman" w:cs="Times New Roman"/>
+          <w:b/>
+          <w:bCs/>
+          <w:sz w:val="36"/>
+          <w:szCs w:val="36"/>
+          <w:lang w:val="en-US"/>
+        </w:rPr>
+        <w:t>View Below Excel</w:t>
+      </w:r>
+      <w:r>
+        <w:rPr>
+          <w:rFonts w:ascii="Times New Roman" w:hAnsi="Times New Roman" w:cs="Times New Roman"/>
+          <w:b/>
+          <w:bCs/>
+          <w:sz w:val="36"/>
+          <w:szCs w:val="36"/>
+          <w:lang w:val="en-US"/>
+        </w:rPr>
+        <w:t xml:space="preserve"> for sample table data</w:t>
+      </w:r>
+      <w:r>
+        <w:rPr>
+          <w:rFonts w:ascii="Times New Roman" w:hAnsi="Times New Roman" w:cs="Times New Roman"/>
+          <w:b/>
+          <w:bCs/>
+          <w:sz w:val="36"/>
+          <w:szCs w:val="36"/>
+          <w:lang w:val="en-US"/>
+        </w:rPr>
+        <w:t>:</w:t>
+      </w:r>
+    </w:p>
+    <w:bookmarkStart w:id="0" w:name="_MON_1706489191"/>
+    <w:bookmarkEnd w:id="0"/>
+    <w:p>
+      <w:pPr>
+        <w:pStyle w:val="ListParagraph"/>
+        <w:rPr>
+          <w:rFonts w:ascii="Times New Roman" w:hAnsi="Times New Roman" w:cs="Times New Roman"/>
+          <w:sz w:val="28"/>
+          <w:szCs w:val="28"/>
+          <w:lang w:val="en-US"/>
+        </w:rPr>
+      </w:pPr>
+      <w:r>
+        <w:rPr>
+          <w:rFonts w:ascii="Times New Roman" w:hAnsi="Times New Roman" w:cs="Times New Roman"/>
+          <w:sz w:val="28"/>
+          <w:szCs w:val="28"/>
+          <w:lang w:val="en-US"/>
+        </w:rPr>
+        <w:object w:dxaOrig="1520" w:dyaOrig="985" w14:anchorId="6B15FBC5">
+          <v:shapetype id="_x0000_t75" coordsize="21600,21600" o:spt="75" o:preferrelative="t" path="m@4@5l@4@11@9@11@9@5xe" filled="f" stroked="f">
+            <v:stroke joinstyle="miter"/>
+            <v:formulas>
+              <v:f eqn="if lineDrawn pixelLineWidth 0"/>
+              <v:f eqn="sum @0 1 0"/>
+              <v:f eqn="sum 0 0 @1"/>
+              <v:f eqn="prod @2 1 2"/>
+              <v:f eqn="prod @3 21600 pixelWidth"/>
+              <v:f eqn="prod @3 21600 pixelHeight"/>
+              <v:f eqn="sum @0 0 1"/>
+              <v:f eqn="prod @6 1 2"/>
+              <v:f eqn="prod @7 21600 pixelWidth"/>
+              <v:f eqn="sum @8 21600 0"/>
+              <v:f eqn="prod @7 21600 pixelHeight"/>
+              <v:f eqn="sum @10 21600 0"/>
+            </v:formulas>
+            <v:path o:extrusionok="f" gradientshapeok="t" o:connecttype="rect"/>
+            <o:lock v:ext="edit" aspectratio="t"/>
+          </v:shapetype>
+          <v:shape id="_x0000_i1047" type="#_x0000_t75" style="width:76.2pt;height:49.2pt" o:ole="">
+            <v:imagedata r:id="rId14" o:title=""/>
+          </v:shape>
+          <o:OLEObject Type="Embed" ProgID="Excel.Sheet.8" ShapeID="_x0000_i1047" DrawAspect="Icon" ObjectID="_1706494543" r:id="rId15"/>
+        </w:object>
+      </w:r>
     </w:p>
     <w:p>
       <w:pPr>
@@ -2558,6 +2823,41 @@
       <w:contextualSpacing/>
     </w:pPr>
   </w:style>
+  <w:style w:type="character" w:styleId="Hyperlink">
+    <w:name w:val="Hyperlink"/>
+    <w:basedOn w:val="DefaultParagraphFont"/>
+    <w:uiPriority w:val="99"/>
+    <w:unhideWhenUsed/>
+    <w:rsid w:val="00254151"/>
+    <w:rPr>
+      <w:color w:val="0563C1" w:themeColor="hyperlink"/>
+      <w:u w:val="single"/>
+    </w:rPr>
+  </w:style>
+  <w:style w:type="character" w:styleId="UnresolvedMention">
+    <w:name w:val="Unresolved Mention"/>
+    <w:basedOn w:val="DefaultParagraphFont"/>
+    <w:uiPriority w:val="99"/>
+    <w:semiHidden/>
+    <w:unhideWhenUsed/>
+    <w:rsid w:val="00254151"/>
+    <w:rPr>
+      <w:color w:val="605E5C"/>
+      <w:shd w:val="clear" w:color="auto" w:fill="E1DFDD"/>
+    </w:rPr>
+  </w:style>
+  <w:style w:type="character" w:styleId="FollowedHyperlink">
+    <w:name w:val="FollowedHyperlink"/>
+    <w:basedOn w:val="DefaultParagraphFont"/>
+    <w:uiPriority w:val="99"/>
+    <w:semiHidden/>
+    <w:unhideWhenUsed/>
+    <w:rsid w:val="00254151"/>
+    <w:rPr>
+      <w:color w:val="954F72" w:themeColor="followedHyperlink"/>
+      <w:u w:val="single"/>
+    </w:rPr>
+  </w:style>
 </w:styles>
 </file>
 

</xml_diff>

<commit_message>
Update Project Control Document.docx
</commit_message>
<xml_diff>
--- a/Documents/Project Control Document.docx
+++ b/Documents/Project Control Document.docx
@@ -503,42 +503,18 @@
           <w:szCs w:val="28"/>
           <w:lang w:val="en-US"/>
         </w:rPr>
-        <w:t xml:space="preserve">Hidden </w:t>
-      </w:r>
-      <w:proofErr w:type="gramStart"/>
-      <w:r>
-        <w:rPr>
-          <w:rFonts w:ascii="Times New Roman" w:hAnsi="Times New Roman" w:cs="Times New Roman"/>
-          <w:b/>
-          <w:bCs/>
-          <w:sz w:val="28"/>
-          <w:szCs w:val="28"/>
-          <w:lang w:val="en-US"/>
-        </w:rPr>
-        <w:t>details</w:t>
-      </w:r>
-      <w:r>
-        <w:rPr>
-          <w:rFonts w:ascii="Times New Roman" w:hAnsi="Times New Roman" w:cs="Times New Roman"/>
-          <w:b/>
-          <w:bCs/>
-          <w:sz w:val="28"/>
-          <w:szCs w:val="28"/>
-          <w:lang w:val="en-US"/>
-        </w:rPr>
-        <w:t>(</w:t>
-      </w:r>
-      <w:proofErr w:type="gramEnd"/>
-      <w:r>
-        <w:rPr>
-          <w:rFonts w:ascii="Times New Roman" w:hAnsi="Times New Roman" w:cs="Times New Roman"/>
-          <w:b/>
-          <w:bCs/>
-          <w:sz w:val="28"/>
-          <w:szCs w:val="28"/>
-          <w:lang w:val="en-US"/>
-        </w:rPr>
-        <w:t>by which we will filter/display the list in home page)</w:t>
+        <w:t>Hidden details</w:t>
+      </w:r>
+      <w:r>
+        <w:rPr>
+          <w:rFonts w:ascii="Times New Roman" w:hAnsi="Times New Roman" w:cs="Times New Roman"/>
+          <w:b/>
+          <w:bCs/>
+          <w:sz w:val="28"/>
+          <w:szCs w:val="28"/>
+          <w:lang w:val="en-US"/>
+        </w:rPr>
+        <w:t>(by which we will filter/display the list in home page)</w:t>
       </w:r>
     </w:p>
     <w:p>
@@ -1260,6 +1236,7 @@
       <w:r>
         <w:rPr>
           <w:rFonts w:ascii="Times New Roman" w:hAnsi="Times New Roman" w:cs="Times New Roman"/>
+          <w:noProof/>
           <w:sz w:val="28"/>
           <w:szCs w:val="28"/>
           <w:lang w:val="en-US"/>
@@ -1373,6 +1350,7 @@
           <w:rFonts w:ascii="Times New Roman" w:hAnsi="Times New Roman" w:cs="Times New Roman"/>
           <w:b/>
           <w:bCs/>
+          <w:noProof/>
           <w:sz w:val="36"/>
           <w:szCs w:val="36"/>
           <w:lang w:val="en-US"/>
@@ -1425,25 +1403,14 @@
           <w:lang w:val="en-US"/>
         </w:rPr>
       </w:pPr>
-      <w:proofErr w:type="spellStart"/>
-      <w:r>
-        <w:rPr>
-          <w:rFonts w:ascii="Times New Roman" w:hAnsi="Times New Roman" w:cs="Times New Roman"/>
-          <w:sz w:val="28"/>
-          <w:szCs w:val="28"/>
-          <w:lang w:val="en-US"/>
-        </w:rPr>
-        <w:t>node_modules</w:t>
-      </w:r>
-      <w:proofErr w:type="spellEnd"/>
-      <w:r>
-        <w:rPr>
-          <w:rFonts w:ascii="Times New Roman" w:hAnsi="Times New Roman" w:cs="Times New Roman"/>
-          <w:sz w:val="28"/>
-          <w:szCs w:val="28"/>
-          <w:lang w:val="en-US"/>
-        </w:rPr>
-        <w:t xml:space="preserve"> should be </w:t>
+      <w:r>
+        <w:rPr>
+          <w:rFonts w:ascii="Times New Roman" w:hAnsi="Times New Roman" w:cs="Times New Roman"/>
+          <w:sz w:val="28"/>
+          <w:szCs w:val="28"/>
+          <w:lang w:val="en-US"/>
+        </w:rPr>
+        <w:t xml:space="preserve">node_modules should be </w:t>
       </w:r>
       <w:r>
         <w:rPr>
@@ -1478,6 +1445,7 @@
       <w:r>
         <w:rPr>
           <w:rFonts w:ascii="Times New Roman" w:hAnsi="Times New Roman" w:cs="Times New Roman"/>
+          <w:noProof/>
           <w:sz w:val="28"/>
           <w:szCs w:val="28"/>
           <w:lang w:val="en-US"/>
@@ -1554,6 +1522,7 @@
       <w:r>
         <w:rPr>
           <w:rFonts w:ascii="Times New Roman" w:hAnsi="Times New Roman" w:cs="Times New Roman"/>
+          <w:noProof/>
           <w:sz w:val="28"/>
           <w:szCs w:val="28"/>
           <w:lang w:val="en-US"/>
@@ -1756,30 +1725,8 @@
           <w:rPr>
             <w:rStyle w:val="Hyperlink"/>
           </w:rPr>
-          <w:t xml:space="preserve">Database Design for </w:t>
+          <w:t>Database Design for ClothStore: Customer - Airtable</w:t>
         </w:r>
-        <w:proofErr w:type="spellStart"/>
-        <w:r>
-          <w:rPr>
-            <w:rStyle w:val="Hyperlink"/>
-          </w:rPr>
-          <w:t>ClothStore</w:t>
-        </w:r>
-        <w:proofErr w:type="spellEnd"/>
-        <w:r>
-          <w:rPr>
-            <w:rStyle w:val="Hyperlink"/>
-          </w:rPr>
-          <w:t xml:space="preserve">: Customer - </w:t>
-        </w:r>
-        <w:proofErr w:type="spellStart"/>
-        <w:r>
-          <w:rPr>
-            <w:rStyle w:val="Hyperlink"/>
-          </w:rPr>
-          <w:t>Airtable</w:t>
-        </w:r>
-        <w:proofErr w:type="spellEnd"/>
       </w:hyperlink>
     </w:p>
     <w:p>
@@ -1816,6 +1763,7 @@
         <w:rPr>
           <w:b/>
           <w:bCs/>
+          <w:noProof/>
         </w:rPr>
         <w:drawing>
           <wp:inline distT="0" distB="0" distL="0" distR="0" wp14:anchorId="185B0FC2" wp14:editId="6CB27DDB">
@@ -1887,42 +1835,8 @@
           <w:rPr>
             <w:rStyle w:val="Hyperlink"/>
           </w:rPr>
-          <w:t>Database Desig</w:t>
+          <w:t>Database Design for ClothStore: Customer - Airtable</w:t>
         </w:r>
-        <w:r>
-          <w:rPr>
-            <w:rStyle w:val="Hyperlink"/>
-          </w:rPr>
-          <w:t>n</w:t>
-        </w:r>
-        <w:r>
-          <w:rPr>
-            <w:rStyle w:val="Hyperlink"/>
-          </w:rPr>
-          <w:t xml:space="preserve"> for </w:t>
-        </w:r>
-        <w:proofErr w:type="spellStart"/>
-        <w:r>
-          <w:rPr>
-            <w:rStyle w:val="Hyperlink"/>
-          </w:rPr>
-          <w:t>ClothStore</w:t>
-        </w:r>
-        <w:proofErr w:type="spellEnd"/>
-        <w:r>
-          <w:rPr>
-            <w:rStyle w:val="Hyperlink"/>
-          </w:rPr>
-          <w:t xml:space="preserve">: Customer - </w:t>
-        </w:r>
-        <w:proofErr w:type="spellStart"/>
-        <w:r>
-          <w:rPr>
-            <w:rStyle w:val="Hyperlink"/>
-          </w:rPr>
-          <w:t>Airtable</w:t>
-        </w:r>
-        <w:proofErr w:type="spellEnd"/>
       </w:hyperlink>
     </w:p>
     <w:p>
@@ -1976,26 +1890,24 @@
         <w:t>:</w:t>
       </w:r>
     </w:p>
-    <w:bookmarkStart w:id="0" w:name="_MON_1706489191"/>
-    <w:bookmarkEnd w:id="0"/>
-    <w:p>
-      <w:pPr>
-        <w:pStyle w:val="ListParagraph"/>
-        <w:rPr>
-          <w:rFonts w:ascii="Times New Roman" w:hAnsi="Times New Roman" w:cs="Times New Roman"/>
-          <w:sz w:val="28"/>
-          <w:szCs w:val="28"/>
-          <w:lang w:val="en-US"/>
-        </w:rPr>
-      </w:pPr>
-      <w:r>
-        <w:rPr>
-          <w:rFonts w:ascii="Times New Roman" w:hAnsi="Times New Roman" w:cs="Times New Roman"/>
-          <w:sz w:val="28"/>
-          <w:szCs w:val="28"/>
-          <w:lang w:val="en-US"/>
-        </w:rPr>
-        <w:object w:dxaOrig="1520" w:dyaOrig="985" w14:anchorId="6B15FBC5">
+    <w:p>
+      <w:pPr>
+        <w:pStyle w:val="ListParagraph"/>
+        <w:rPr>
+          <w:rFonts w:ascii="Times New Roman" w:hAnsi="Times New Roman" w:cs="Times New Roman"/>
+          <w:sz w:val="28"/>
+          <w:szCs w:val="28"/>
+          <w:lang w:val="en-US"/>
+        </w:rPr>
+      </w:pPr>
+      <w:r>
+        <w:rPr>
+          <w:rFonts w:ascii="Times New Roman" w:hAnsi="Times New Roman" w:cs="Times New Roman"/>
+          <w:sz w:val="48"/>
+          <w:szCs w:val="48"/>
+          <w:lang w:val="en-US"/>
+        </w:rPr>
+        <w:object w:dxaOrig="1520" w:dyaOrig="985" w14:anchorId="1FEF27E6">
           <v:shapetype id="_x0000_t75" coordsize="21600,21600" o:spt="75" o:preferrelative="t" path="m@4@5l@4@11@9@11@9@5xe" filled="f" stroked="f">
             <v:stroke joinstyle="miter"/>
             <v:formulas>
@@ -2015,10 +1927,14 @@
             <v:path o:extrusionok="f" gradientshapeok="t" o:connecttype="rect"/>
             <o:lock v:ext="edit" aspectratio="t"/>
           </v:shapetype>
-          <v:shape id="_x0000_i1049" type="#_x0000_t75" style="width:76.2pt;height:49.2pt" o:ole="">
+          <v:shape id="_x0000_i1079" type="#_x0000_t75" style="width:140.4pt;height:90.6pt" o:ole="">
             <v:imagedata r:id="rId14" o:title=""/>
           </v:shape>
-          <o:OLEObject Type="Embed" ProgID="Excel.Sheet.8" ShapeID="_x0000_i1049" DrawAspect="Icon" ObjectID="_1706496667" r:id="rId15"/>
+          <o:OLEObject Type="Link" ProgID="Excel.Sheet.8" ShapeID="_x0000_i1079" DrawAspect="Icon" r:id="rId15" UpdateMode="Always">
+            <o:LinkType>EnhancedMetaFile</o:LinkType>
+            <o:LockedField>false</o:LockedField>
+            <o:FieldCodes>\f 0 \* MERGEFORMAT</o:FieldCodes>
+          </o:OLEObject>
         </w:object>
       </w:r>
     </w:p>
@@ -2060,8 +1976,170 @@
           <w:szCs w:val="36"/>
           <w:lang w:val="en-US"/>
         </w:rPr>
-        <w:t>DATA STRUCTURE DESIGN</w:t>
-      </w:r>
+        <w:t>INSTALLING AND SETTING UP DB BROWSER FOR SQLite</w:t>
+      </w:r>
+    </w:p>
+    <w:p>
+      <w:pPr>
+        <w:pStyle w:val="ListParagraph"/>
+        <w:rPr>
+          <w:rFonts w:ascii="Times New Roman" w:hAnsi="Times New Roman" w:cs="Times New Roman"/>
+          <w:b/>
+          <w:bCs/>
+          <w:sz w:val="28"/>
+          <w:szCs w:val="28"/>
+          <w:lang w:val="en-US"/>
+        </w:rPr>
+      </w:pPr>
+      <w:r>
+        <w:rPr>
+          <w:rFonts w:ascii="Times New Roman" w:hAnsi="Times New Roman" w:cs="Times New Roman"/>
+          <w:b/>
+          <w:bCs/>
+          <w:sz w:val="28"/>
+          <w:szCs w:val="28"/>
+          <w:lang w:val="en-US"/>
+        </w:rPr>
+        <w:t>Installation:</w:t>
+      </w:r>
+    </w:p>
+    <w:p>
+      <w:pPr>
+        <w:pStyle w:val="ListParagraph"/>
+        <w:rPr>
+          <w:rFonts w:ascii="Times New Roman" w:hAnsi="Times New Roman" w:cs="Times New Roman"/>
+          <w:sz w:val="28"/>
+          <w:szCs w:val="28"/>
+          <w:lang w:val="en-US"/>
+        </w:rPr>
+      </w:pPr>
+      <w:r>
+        <w:rPr>
+          <w:rFonts w:ascii="Times New Roman" w:hAnsi="Times New Roman" w:cs="Times New Roman"/>
+          <w:sz w:val="28"/>
+          <w:szCs w:val="28"/>
+          <w:lang w:val="en-US"/>
+        </w:rPr>
+        <w:t>Download suitable version for your system from the following link.</w:t>
+      </w:r>
+    </w:p>
+    <w:p>
+      <w:pPr>
+        <w:pStyle w:val="ListParagraph"/>
+        <w:rPr>
+          <w:rFonts w:ascii="Times New Roman" w:hAnsi="Times New Roman" w:cs="Times New Roman"/>
+          <w:sz w:val="28"/>
+          <w:szCs w:val="28"/>
+          <w:lang w:val="en-US"/>
+        </w:rPr>
+      </w:pPr>
+      <w:hyperlink r:id="rId16" w:history="1">
+        <w:r>
+          <w:rPr>
+            <w:rStyle w:val="Hyperlink"/>
+            <w:rFonts w:ascii="Times New Roman" w:hAnsi="Times New Roman" w:cs="Times New Roman"/>
+            <w:sz w:val="28"/>
+            <w:szCs w:val="28"/>
+            <w:lang w:val="en-US"/>
+          </w:rPr>
+          <w:t>https://sqlitebr</w:t>
+        </w:r>
+        <w:r>
+          <w:rPr>
+            <w:rStyle w:val="Hyperlink"/>
+            <w:rFonts w:ascii="Times New Roman" w:hAnsi="Times New Roman" w:cs="Times New Roman"/>
+            <w:sz w:val="28"/>
+            <w:szCs w:val="28"/>
+            <w:lang w:val="en-US"/>
+          </w:rPr>
+          <w:t>o</w:t>
+        </w:r>
+        <w:r>
+          <w:rPr>
+            <w:rStyle w:val="Hyperlink"/>
+            <w:rFonts w:ascii="Times New Roman" w:hAnsi="Times New Roman" w:cs="Times New Roman"/>
+            <w:sz w:val="28"/>
+            <w:szCs w:val="28"/>
+            <w:lang w:val="en-US"/>
+          </w:rPr>
+          <w:t>wser.org/dl/</w:t>
+        </w:r>
+      </w:hyperlink>
+    </w:p>
+    <w:p>
+      <w:pPr>
+        <w:pStyle w:val="ListParagraph"/>
+        <w:rPr>
+          <w:rFonts w:ascii="Times New Roman" w:hAnsi="Times New Roman" w:cs="Times New Roman"/>
+          <w:b/>
+          <w:bCs/>
+          <w:sz w:val="28"/>
+          <w:szCs w:val="28"/>
+          <w:lang w:val="en-US"/>
+        </w:rPr>
+      </w:pPr>
+      <w:r>
+        <w:rPr>
+          <w:rFonts w:ascii="Times New Roman" w:hAnsi="Times New Roman" w:cs="Times New Roman"/>
+          <w:b/>
+          <w:bCs/>
+          <w:sz w:val="28"/>
+          <w:szCs w:val="28"/>
+          <w:lang w:val="en-US"/>
+        </w:rPr>
+        <w:t>SET UP:</w:t>
+      </w:r>
+    </w:p>
+    <w:p>
+      <w:pPr>
+        <w:pStyle w:val="ListParagraph"/>
+        <w:rPr>
+          <w:rFonts w:ascii="Times New Roman" w:hAnsi="Times New Roman" w:cs="Times New Roman"/>
+          <w:sz w:val="28"/>
+          <w:szCs w:val="28"/>
+          <w:lang w:val="en-US"/>
+        </w:rPr>
+      </w:pPr>
+      <w:r>
+        <w:rPr>
+          <w:rFonts w:ascii="Times New Roman" w:hAnsi="Times New Roman" w:cs="Times New Roman"/>
+          <w:sz w:val="28"/>
+          <w:szCs w:val="28"/>
+          <w:lang w:val="en-US"/>
+        </w:rPr>
+        <w:t>Open DB Browser for</w:t>
+      </w:r>
+      <w:r>
+        <w:rPr>
+          <w:rFonts w:ascii="Times New Roman" w:hAnsi="Times New Roman" w:cs="Times New Roman"/>
+          <w:sz w:val="28"/>
+          <w:szCs w:val="28"/>
+          <w:lang w:val="en-US"/>
+        </w:rPr>
+        <w:t xml:space="preserve"> SQLite</w:t>
+      </w:r>
+    </w:p>
+    <w:p>
+      <w:pPr>
+        <w:pStyle w:val="ListParagraph"/>
+        <w:rPr>
+          <w:rFonts w:ascii="Times New Roman" w:hAnsi="Times New Roman" w:cs="Times New Roman"/>
+          <w:sz w:val="28"/>
+          <w:szCs w:val="28"/>
+          <w:lang w:val="en-US"/>
+        </w:rPr>
+      </w:pPr>
+    </w:p>
+    <w:p>
+      <w:pPr>
+        <w:pStyle w:val="ListParagraph"/>
+        <w:rPr>
+          <w:rFonts w:ascii="Times New Roman" w:hAnsi="Times New Roman" w:cs="Times New Roman"/>
+          <w:sz w:val="28"/>
+          <w:szCs w:val="28"/>
+          <w:lang w:val="en-US"/>
+        </w:rPr>
+      </w:pPr>
     </w:p>
     <w:p>
       <w:pPr>
@@ -2074,43 +2152,21 @@
           <w:rFonts w:ascii="Times New Roman" w:hAnsi="Times New Roman" w:cs="Times New Roman"/>
           <w:b/>
           <w:bCs/>
-          <w:sz w:val="28"/>
-          <w:szCs w:val="28"/>
-          <w:lang w:val="en-US"/>
-        </w:rPr>
-      </w:pPr>
-      <w:r>
-        <w:rPr>
-          <w:rFonts w:ascii="Times New Roman" w:hAnsi="Times New Roman" w:cs="Times New Roman"/>
-          <w:b/>
-          <w:bCs/>
-          <w:sz w:val="32"/>
-          <w:szCs w:val="32"/>
-          <w:lang w:val="en-US"/>
-        </w:rPr>
-        <w:t xml:space="preserve">ALL SQL </w:t>
-      </w:r>
-      <w:r>
-        <w:rPr>
-          <w:rFonts w:ascii="Times New Roman" w:hAnsi="Times New Roman" w:cs="Times New Roman"/>
-          <w:b/>
-          <w:bCs/>
           <w:sz w:val="36"/>
           <w:szCs w:val="36"/>
           <w:lang w:val="en-US"/>
         </w:rPr>
-        <w:t>STATEMENTS</w:t>
-      </w:r>
-      <w:r>
-        <w:rPr>
-          <w:rFonts w:ascii="Times New Roman" w:hAnsi="Times New Roman" w:cs="Times New Roman"/>
-          <w:b/>
-          <w:bCs/>
-          <w:sz w:val="32"/>
-          <w:szCs w:val="32"/>
-          <w:lang w:val="en-US"/>
-        </w:rPr>
-        <w:t>:</w:t>
+      </w:pPr>
+      <w:r>
+        <w:rPr>
+          <w:rFonts w:ascii="Times New Roman" w:hAnsi="Times New Roman" w:cs="Times New Roman"/>
+          <w:b/>
+          <w:bCs/>
+          <w:sz w:val="36"/>
+          <w:szCs w:val="36"/>
+          <w:lang w:val="en-US"/>
+        </w:rPr>
+        <w:t>ALL SQL STATEMENTS:</w:t>
       </w:r>
     </w:p>
     <w:p>

</xml_diff>

<commit_message>
Changes in App properties and title and logo
</commit_message>
<xml_diff>
--- a/Documents/Project Control Document.docx
+++ b/Documents/Project Control Document.docx
@@ -1383,27 +1383,7 @@
           <w:szCs w:val="28"/>
           <w:lang w:val="en-US"/>
         </w:rPr>
-        <w:t xml:space="preserve"> </w:t>
-      </w:r>
-      <w:proofErr w:type="spellStart"/>
-      <w:r>
-        <w:rPr>
-          <w:rFonts w:ascii="Times New Roman" w:hAnsi="Times New Roman" w:cs="Times New Roman"/>
-          <w:sz w:val="28"/>
-          <w:szCs w:val="28"/>
-          <w:lang w:val="en-US"/>
-        </w:rPr>
-        <w:t>npm</w:t>
-      </w:r>
-      <w:proofErr w:type="spellEnd"/>
-      <w:r>
-        <w:rPr>
-          <w:rFonts w:ascii="Times New Roman" w:hAnsi="Times New Roman" w:cs="Times New Roman"/>
-          <w:sz w:val="28"/>
-          <w:szCs w:val="28"/>
-          <w:lang w:val="en-US"/>
-        </w:rPr>
-        <w:t xml:space="preserve"> install sqlite3</w:t>
+        <w:t xml:space="preserve"> npm install sqlite3</w:t>
       </w:r>
     </w:p>
     <w:p>
@@ -2057,7 +2037,7 @@
           <w:szCs w:val="48"/>
           <w:lang w:val="en-US"/>
         </w:rPr>
-        <w:object w:dxaOrig="1520" w:dyaOrig="985" w14:anchorId="1FEF27E6">
+        <w:object w:dxaOrig="13308" w:dyaOrig="1452" w14:anchorId="1FEF27E6">
           <v:shapetype id="_x0000_t75" coordsize="21600,21600" o:spt="75" o:preferrelative="t" path="m@4@5l@4@11@9@11@9@5xe" filled="f" stroked="f">
             <v:stroke joinstyle="miter"/>
             <v:formulas>
@@ -2077,10 +2057,10 @@
             <v:path o:extrusionok="f" gradientshapeok="t" o:connecttype="rect"/>
             <o:lock v:ext="edit" aspectratio="t"/>
           </v:shapetype>
-          <v:shape id="_x0000_i1025" type="#_x0000_t75" style="width:140.4pt;height:90.6pt" o:ole="">
+          <v:shape id="_x0000_i1032" type="#_x0000_t75" style="width:140.4pt;height:90.6pt" o:ole="">
             <v:imagedata r:id="rId14" o:title=""/>
           </v:shape>
-          <o:OLEObject Type="Link" ProgID="Excel.Sheet.8" ShapeID="_x0000_i1025" DrawAspect="Icon" r:id="rId15" UpdateMode="Always">
+          <o:OLEObject Type="Link" ProgID="Excel.Sheet.8" ShapeID="_x0000_i1032" DrawAspect="Content" r:id="rId15" UpdateMode="Always">
             <o:LinkType>EnhancedMetaFile</o:LinkType>
             <o:LockedField>false</o:LockedField>
             <o:FieldCodes>\f 0 \* MERGEFORMAT</o:FieldCodes>
@@ -2262,6 +2242,7 @@
       <w:r>
         <w:rPr>
           <w:rFonts w:ascii="Times New Roman" w:hAnsi="Times New Roman" w:cs="Times New Roman"/>
+          <w:noProof/>
           <w:sz w:val="28"/>
           <w:szCs w:val="28"/>
           <w:lang w:val="en-US"/>
@@ -2374,18 +2355,7 @@
           <w:szCs w:val="28"/>
           <w:lang w:val="en-US"/>
         </w:rPr>
-        <w:t>E:\Github\Ecommerce_ClothStore\Database</w:t>
-      </w:r>
-      <w:r>
-        <w:rPr>
-          <w:rFonts w:ascii="Times New Roman" w:hAnsi="Times New Roman" w:cs="Times New Roman"/>
-          <w:b/>
-          <w:bCs/>
-          <w:sz w:val="28"/>
-          <w:szCs w:val="28"/>
-          <w:lang w:val="en-US"/>
-        </w:rPr>
-        <w:t>\ClothStore.db</w:t>
+        <w:t>E:\Github\Ecommerce_ClothStore\Database\ClothStore.db</w:t>
       </w:r>
     </w:p>
     <w:p>
@@ -2806,27 +2776,7 @@
           <w:lang w:val="en-US"/>
         </w:rPr>
         <w:tab/>
-        <w:t xml:space="preserve">PRIMARY </w:t>
-      </w:r>
-      <w:r>
-        <w:rPr>
-          <w:rFonts w:ascii="Times New Roman" w:hAnsi="Times New Roman" w:cs="Times New Roman"/>
-          <w:sz w:val="28"/>
-          <w:szCs w:val="28"/>
-          <w:highlight w:val="yellow"/>
-          <w:lang w:val="en-US"/>
-        </w:rPr>
-        <w:t>KEY (</w:t>
-      </w:r>
-      <w:r>
-        <w:rPr>
-          <w:rFonts w:ascii="Times New Roman" w:hAnsi="Times New Roman" w:cs="Times New Roman"/>
-          <w:sz w:val="28"/>
-          <w:szCs w:val="28"/>
-          <w:highlight w:val="yellow"/>
-          <w:lang w:val="en-US"/>
-        </w:rPr>
-        <w:t>"</w:t>
+        <w:t>PRIMARY KEY ("</w:t>
       </w:r>
       <w:proofErr w:type="spellStart"/>
       <w:r>
@@ -4928,17 +4878,56 @@
           <w:szCs w:val="28"/>
           <w:lang w:val="en-US"/>
         </w:rPr>
+        <w:fldChar w:fldCharType="begin"/>
+      </w:r>
+      <w:r>
+        <w:rPr>
+          <w:rFonts w:ascii="Times New Roman" w:hAnsi="Times New Roman" w:cs="Times New Roman"/>
+          <w:b/>
+          <w:bCs/>
+          <w:sz w:val="28"/>
+          <w:szCs w:val="28"/>
+          <w:lang w:val="en-US"/>
+        </w:rPr>
+        <w:instrText xml:space="preserve"> LINK Excel.SheetMacroEnabled.12 "C:\\Users\\Divya1798\\OneDrive\\Desktop\\Customer.csv" "" \a \p \f 0 </w:instrText>
+      </w:r>
+      <w:r>
+        <w:rPr>
+          <w:rFonts w:ascii="Times New Roman" w:hAnsi="Times New Roman" w:cs="Times New Roman"/>
+          <w:b/>
+          <w:bCs/>
+          <w:sz w:val="28"/>
+          <w:szCs w:val="28"/>
+          <w:lang w:val="en-US"/>
+        </w:rPr>
+        <w:fldChar w:fldCharType="separate"/>
+      </w:r>
+      <w:r>
+        <w:rPr>
+          <w:rFonts w:ascii="Times New Roman" w:hAnsi="Times New Roman" w:cs="Times New Roman"/>
+          <w:b/>
+          <w:bCs/>
+          <w:sz w:val="28"/>
+          <w:szCs w:val="28"/>
+          <w:lang w:val="en-US"/>
+        </w:rPr>
         <w:object w:dxaOrig="1520" w:dyaOrig="985" w14:anchorId="6E189BD5">
-          <v:shape id="_x0000_i1030" type="#_x0000_t75" style="width:117pt;height:75.6pt" o:ole="">
+          <v:shape id="_x0000_i1026" type="#_x0000_t75" style="width:117pt;height:75.6pt" o:ole="">
             <v:imagedata r:id="rId18" o:title=""/>
           </v:shape>
-          <o:OLEObject Type="Link" ProgID="Excel.SheetMacroEnabled.12" ShapeID="_x0000_i1030" DrawAspect="Icon" r:id="rId19" UpdateMode="Always">
-            <o:LinkType>EnhancedMetaFile</o:LinkType>
-            <o:LockedField>false</o:LockedField>
-            <o:FieldCodes>\f 0</o:FieldCodes>
-          </o:OLEObject>
         </w:object>
       </w:r>
+      <w:r>
+        <w:rPr>
+          <w:rFonts w:ascii="Times New Roman" w:hAnsi="Times New Roman" w:cs="Times New Roman"/>
+          <w:b/>
+          <w:bCs/>
+          <w:sz w:val="28"/>
+          <w:szCs w:val="28"/>
+          <w:lang w:val="en-US"/>
+        </w:rPr>
+        <w:fldChar w:fldCharType="end"/>
+      </w:r>
     </w:p>
     <w:p>
       <w:pPr>
@@ -4962,17 +4951,129 @@
           <w:szCs w:val="28"/>
           <w:lang w:val="en-US"/>
         </w:rPr>
+        <w:fldChar w:fldCharType="begin"/>
+      </w:r>
+      <w:r>
+        <w:rPr>
+          <w:rFonts w:ascii="Times New Roman" w:hAnsi="Times New Roman" w:cs="Times New Roman"/>
+          <w:b/>
+          <w:bCs/>
+          <w:sz w:val="28"/>
+          <w:szCs w:val="28"/>
+          <w:lang w:val="en-US"/>
+        </w:rPr>
+        <w:instrText xml:space="preserve"> LINK Excel.SheetMacroEnabled.12 "C:\\Users\\Divya1798\\OneDrive\\Desktop\\Customer_Password.csv" "" \a \p \f 0 </w:instrText>
+      </w:r>
+      <w:r>
+        <w:rPr>
+          <w:rFonts w:ascii="Times New Roman" w:hAnsi="Times New Roman" w:cs="Times New Roman"/>
+          <w:b/>
+          <w:bCs/>
+          <w:sz w:val="28"/>
+          <w:szCs w:val="28"/>
+          <w:lang w:val="en-US"/>
+        </w:rPr>
+        <w:fldChar w:fldCharType="separate"/>
+      </w:r>
+      <w:r>
+        <w:rPr>
+          <w:rFonts w:ascii="Times New Roman" w:hAnsi="Times New Roman" w:cs="Times New Roman"/>
+          <w:b/>
+          <w:bCs/>
+          <w:sz w:val="28"/>
+          <w:szCs w:val="28"/>
+          <w:lang w:val="en-US"/>
+        </w:rPr>
         <w:object w:dxaOrig="1520" w:dyaOrig="985" w14:anchorId="5DB64BEE">
-          <v:shape id="_x0000_i1033" type="#_x0000_t75" style="width:114pt;height:73.8pt" o:ole="">
+          <v:shape id="_x0000_i1027" type="#_x0000_t75" style="width:114pt;height:73.8pt" o:ole="">
+            <v:imagedata r:id="rId19" o:title=""/>
+          </v:shape>
+        </w:object>
+      </w:r>
+      <w:r>
+        <w:rPr>
+          <w:rFonts w:ascii="Times New Roman" w:hAnsi="Times New Roman" w:cs="Times New Roman"/>
+          <w:b/>
+          <w:bCs/>
+          <w:sz w:val="28"/>
+          <w:szCs w:val="28"/>
+          <w:lang w:val="en-US"/>
+        </w:rPr>
+        <w:fldChar w:fldCharType="end"/>
+      </w:r>
+    </w:p>
+    <w:p>
+      <w:pPr>
+        <w:pStyle w:val="ListParagraph"/>
+        <w:ind w:left="1080"/>
+        <w:rPr>
+          <w:rFonts w:ascii="Times New Roman" w:hAnsi="Times New Roman" w:cs="Times New Roman"/>
+          <w:b/>
+          <w:bCs/>
+          <w:sz w:val="28"/>
+          <w:szCs w:val="28"/>
+          <w:lang w:val="en-US"/>
+        </w:rPr>
+      </w:pPr>
+      <w:r>
+        <w:rPr>
+          <w:rFonts w:ascii="Times New Roman" w:hAnsi="Times New Roman" w:cs="Times New Roman"/>
+          <w:b/>
+          <w:bCs/>
+          <w:sz w:val="28"/>
+          <w:szCs w:val="28"/>
+          <w:lang w:val="en-US"/>
+        </w:rPr>
+        <w:fldChar w:fldCharType="begin"/>
+      </w:r>
+      <w:r>
+        <w:rPr>
+          <w:rFonts w:ascii="Times New Roman" w:hAnsi="Times New Roman" w:cs="Times New Roman"/>
+          <w:b/>
+          <w:bCs/>
+          <w:sz w:val="28"/>
+          <w:szCs w:val="28"/>
+          <w:lang w:val="en-US"/>
+        </w:rPr>
+        <w:instrText xml:space="preserve"> LINK Excel.SheetMacroEnabled.12 "C:\\Users\\Divya1798\\OneDrive\\Desktop\\Products.csv" "" \a \p \f 0 </w:instrText>
+      </w:r>
+      <w:r>
+        <w:rPr>
+          <w:rFonts w:ascii="Times New Roman" w:hAnsi="Times New Roman" w:cs="Times New Roman"/>
+          <w:b/>
+          <w:bCs/>
+          <w:sz w:val="28"/>
+          <w:szCs w:val="28"/>
+          <w:lang w:val="en-US"/>
+        </w:rPr>
+        <w:fldChar w:fldCharType="separate"/>
+      </w:r>
+      <w:r>
+        <w:rPr>
+          <w:rFonts w:ascii="Times New Roman" w:hAnsi="Times New Roman" w:cs="Times New Roman"/>
+          <w:b/>
+          <w:bCs/>
+          <w:sz w:val="28"/>
+          <w:szCs w:val="28"/>
+          <w:lang w:val="en-US"/>
+        </w:rPr>
+        <w:object w:dxaOrig="1520" w:dyaOrig="985" w14:anchorId="61DA5734">
+          <v:shape id="_x0000_i1028" type="#_x0000_t75" style="width:125.4pt;height:81pt" o:ole="">
             <v:imagedata r:id="rId20" o:title=""/>
           </v:shape>
-          <o:OLEObject Type="Link" ProgID="Excel.SheetMacroEnabled.12" ShapeID="_x0000_i1033" DrawAspect="Icon" r:id="rId21" UpdateMode="Always">
-            <o:LinkType>EnhancedMetaFile</o:LinkType>
-            <o:LockedField>false</o:LockedField>
-            <o:FieldCodes>\f 0</o:FieldCodes>
-          </o:OLEObject>
         </w:object>
       </w:r>
+      <w:r>
+        <w:rPr>
+          <w:rFonts w:ascii="Times New Roman" w:hAnsi="Times New Roman" w:cs="Times New Roman"/>
+          <w:b/>
+          <w:bCs/>
+          <w:sz w:val="28"/>
+          <w:szCs w:val="28"/>
+          <w:lang w:val="en-US"/>
+        </w:rPr>
+        <w:fldChar w:fldCharType="end"/>
+      </w:r>
     </w:p>
     <w:p>
       <w:pPr>
@@ -4980,33 +5081,179 @@
         <w:ind w:left="1080"/>
         <w:rPr>
           <w:rFonts w:ascii="Times New Roman" w:hAnsi="Times New Roman" w:cs="Times New Roman"/>
-          <w:b/>
-          <w:bCs/>
-          <w:sz w:val="28"/>
-          <w:szCs w:val="28"/>
-          <w:lang w:val="en-US"/>
-        </w:rPr>
-      </w:pPr>
-      <w:r>
-        <w:rPr>
-          <w:rFonts w:ascii="Times New Roman" w:hAnsi="Times New Roman" w:cs="Times New Roman"/>
-          <w:b/>
-          <w:bCs/>
-          <w:sz w:val="28"/>
-          <w:szCs w:val="28"/>
-          <w:lang w:val="en-US"/>
-        </w:rPr>
-        <w:object w:dxaOrig="1520" w:dyaOrig="985" w14:anchorId="61DA5734">
-          <v:shape id="_x0000_i1051" type="#_x0000_t75" style="width:125.4pt;height:81pt" o:ole="">
+          <w:sz w:val="40"/>
+          <w:szCs w:val="40"/>
+        </w:rPr>
+      </w:pPr>
+      <w:r>
+        <w:rPr>
+          <w:rFonts w:ascii="Times New Roman" w:hAnsi="Times New Roman" w:cs="Times New Roman"/>
+          <w:sz w:val="40"/>
+          <w:szCs w:val="40"/>
+          <w:lang w:val="en-US"/>
+        </w:rPr>
+        <w:t>We will modify the product images from front end a little later</w:t>
+      </w:r>
+    </w:p>
+    <w:p>
+      <w:pPr>
+        <w:pStyle w:val="ListParagraph"/>
+        <w:ind w:left="1080"/>
+        <w:rPr>
+          <w:rFonts w:ascii="Times New Roman" w:hAnsi="Times New Roman" w:cs="Times New Roman"/>
+          <w:b/>
+          <w:bCs/>
+          <w:sz w:val="28"/>
+          <w:szCs w:val="28"/>
+          <w:lang w:val="en-US"/>
+        </w:rPr>
+      </w:pPr>
+      <w:r>
+        <w:rPr>
+          <w:rFonts w:ascii="Times New Roman" w:hAnsi="Times New Roman" w:cs="Times New Roman"/>
+          <w:b/>
+          <w:bCs/>
+          <w:sz w:val="28"/>
+          <w:szCs w:val="28"/>
+          <w:lang w:val="en-US"/>
+        </w:rPr>
+        <w:fldChar w:fldCharType="begin"/>
+      </w:r>
+      <w:r>
+        <w:rPr>
+          <w:rFonts w:ascii="Times New Roman" w:hAnsi="Times New Roman" w:cs="Times New Roman"/>
+          <w:b/>
+          <w:bCs/>
+          <w:sz w:val="28"/>
+          <w:szCs w:val="28"/>
+          <w:lang w:val="en-US"/>
+        </w:rPr>
+        <w:instrText xml:space="preserve"> LINK Excel.SheetMacroEnabled.12 "C:\\Users\\Divya1798\\OneDrive\\Desktop\\Product_Images.csv" "" \a \p \f 0 </w:instrText>
+      </w:r>
+      <w:r>
+        <w:rPr>
+          <w:rFonts w:ascii="Times New Roman" w:hAnsi="Times New Roman" w:cs="Times New Roman"/>
+          <w:b/>
+          <w:bCs/>
+          <w:sz w:val="28"/>
+          <w:szCs w:val="28"/>
+          <w:lang w:val="en-US"/>
+        </w:rPr>
+        <w:fldChar w:fldCharType="separate"/>
+      </w:r>
+      <w:r>
+        <w:rPr>
+          <w:rFonts w:ascii="Times New Roman" w:hAnsi="Times New Roman" w:cs="Times New Roman"/>
+          <w:b/>
+          <w:bCs/>
+          <w:sz w:val="28"/>
+          <w:szCs w:val="28"/>
+          <w:lang w:val="en-US"/>
+        </w:rPr>
+        <w:object w:dxaOrig="1520" w:dyaOrig="985" w14:anchorId="3FC94CCB">
+          <v:shape id="_x0000_i1029" type="#_x0000_t75" style="width:118.2pt;height:76.2pt" o:ole="">
+            <v:imagedata r:id="rId21" o:title=""/>
+          </v:shape>
+        </w:object>
+      </w:r>
+      <w:r>
+        <w:rPr>
+          <w:rFonts w:ascii="Times New Roman" w:hAnsi="Times New Roman" w:cs="Times New Roman"/>
+          <w:b/>
+          <w:bCs/>
+          <w:sz w:val="28"/>
+          <w:szCs w:val="28"/>
+          <w:lang w:val="en-US"/>
+        </w:rPr>
+        <w:fldChar w:fldCharType="end"/>
+      </w:r>
+    </w:p>
+    <w:p>
+      <w:pPr>
+        <w:pStyle w:val="ListParagraph"/>
+        <w:ind w:left="1080"/>
+        <w:rPr>
+          <w:rFonts w:ascii="Times New Roman" w:hAnsi="Times New Roman" w:cs="Times New Roman"/>
+          <w:b/>
+          <w:bCs/>
+          <w:sz w:val="28"/>
+          <w:szCs w:val="28"/>
+          <w:lang w:val="en-US"/>
+        </w:rPr>
+      </w:pPr>
+    </w:p>
+    <w:p>
+      <w:pPr>
+        <w:pStyle w:val="ListParagraph"/>
+        <w:ind w:left="1080"/>
+        <w:rPr>
+          <w:rFonts w:ascii="Times New Roman" w:hAnsi="Times New Roman" w:cs="Times New Roman"/>
+          <w:b/>
+          <w:bCs/>
+          <w:sz w:val="28"/>
+          <w:szCs w:val="28"/>
+          <w:lang w:val="en-US"/>
+        </w:rPr>
+      </w:pPr>
+      <w:r>
+        <w:rPr>
+          <w:rFonts w:ascii="Times New Roman" w:hAnsi="Times New Roman" w:cs="Times New Roman"/>
+          <w:b/>
+          <w:bCs/>
+          <w:sz w:val="28"/>
+          <w:szCs w:val="28"/>
+          <w:lang w:val="en-US"/>
+        </w:rPr>
+        <w:fldChar w:fldCharType="begin"/>
+      </w:r>
+      <w:r>
+        <w:rPr>
+          <w:rFonts w:ascii="Times New Roman" w:hAnsi="Times New Roman" w:cs="Times New Roman"/>
+          <w:b/>
+          <w:bCs/>
+          <w:sz w:val="28"/>
+          <w:szCs w:val="28"/>
+          <w:lang w:val="en-US"/>
+        </w:rPr>
+        <w:instrText xml:space="preserve"> LINK Excel.SheetMacroEnabled.12 "C:\\Users\\Divya1798\\OneDrive\\Desktop\\Customer_Products_Cart.csv" "" \a \p \f 0 </w:instrText>
+      </w:r>
+      <w:r>
+        <w:rPr>
+          <w:rFonts w:ascii="Times New Roman" w:hAnsi="Times New Roman" w:cs="Times New Roman"/>
+          <w:b/>
+          <w:bCs/>
+          <w:sz w:val="28"/>
+          <w:szCs w:val="28"/>
+          <w:lang w:val="en-US"/>
+        </w:rPr>
+        <w:fldChar w:fldCharType="separate"/>
+      </w:r>
+      <w:r>
+        <w:rPr>
+          <w:rFonts w:ascii="Times New Roman" w:hAnsi="Times New Roman" w:cs="Times New Roman"/>
+          <w:b/>
+          <w:bCs/>
+          <w:sz w:val="28"/>
+          <w:szCs w:val="28"/>
+          <w:lang w:val="en-US"/>
+        </w:rPr>
+        <w:object w:dxaOrig="1520" w:dyaOrig="985" w14:anchorId="6937B617">
+          <v:shape id="_x0000_i1030" type="#_x0000_t75" style="width:114pt;height:73.2pt" o:ole="">
             <v:imagedata r:id="rId22" o:title=""/>
           </v:shape>
-          <o:OLEObject Type="Link" ProgID="Excel.SheetMacroEnabled.12" ShapeID="_x0000_i1051" DrawAspect="Icon" r:id="rId23" UpdateMode="Always">
-            <o:LinkType>EnhancedMetaFile</o:LinkType>
-            <o:LockedField>false</o:LockedField>
-            <o:FieldCodes>\f 0</o:FieldCodes>
-          </o:OLEObject>
         </w:object>
       </w:r>
+      <w:r>
+        <w:rPr>
+          <w:rFonts w:ascii="Times New Roman" w:hAnsi="Times New Roman" w:cs="Times New Roman"/>
+          <w:b/>
+          <w:bCs/>
+          <w:sz w:val="28"/>
+          <w:szCs w:val="28"/>
+          <w:lang w:val="en-US"/>
+        </w:rPr>
+        <w:fldChar w:fldCharType="end"/>
+      </w:r>
     </w:p>
     <w:p>
       <w:pPr>
@@ -5014,19 +5261,13 @@
         <w:ind w:left="1080"/>
         <w:rPr>
           <w:rFonts w:ascii="Times New Roman" w:hAnsi="Times New Roman" w:cs="Times New Roman"/>
-          <w:sz w:val="28"/>
-          <w:szCs w:val="28"/>
-        </w:rPr>
-      </w:pPr>
-      <w:r>
-        <w:rPr>
-          <w:rFonts w:ascii="Times New Roman" w:hAnsi="Times New Roman" w:cs="Times New Roman"/>
-          <w:sz w:val="28"/>
-          <w:szCs w:val="28"/>
-          <w:lang w:val="en-US"/>
-        </w:rPr>
-        <w:t>We will modify the product images from front end a little later</w:t>
-      </w:r>
+          <w:b/>
+          <w:bCs/>
+          <w:sz w:val="28"/>
+          <w:szCs w:val="28"/>
+          <w:lang w:val="en-US"/>
+        </w:rPr>
+      </w:pPr>
     </w:p>
     <w:p>
       <w:pPr>
@@ -5041,26 +5282,6 @@
           <w:lang w:val="en-US"/>
         </w:rPr>
       </w:pPr>
-      <w:r>
-        <w:rPr>
-          <w:rFonts w:ascii="Times New Roman" w:hAnsi="Times New Roman" w:cs="Times New Roman"/>
-          <w:b/>
-          <w:bCs/>
-          <w:sz w:val="28"/>
-          <w:szCs w:val="28"/>
-          <w:lang w:val="en-US"/>
-        </w:rPr>
-        <w:object w:dxaOrig="1520" w:dyaOrig="985" w14:anchorId="3FC94CCB">
-          <v:shape id="_x0000_i1054" type="#_x0000_t75" style="width:118.2pt;height:76.2pt" o:ole="">
-            <v:imagedata r:id="rId24" o:title=""/>
-          </v:shape>
-          <o:OLEObject Type="Link" ProgID="Excel.SheetMacroEnabled.12" ShapeID="_x0000_i1054" DrawAspect="Icon" r:id="rId25" UpdateMode="Always">
-            <o:LinkType>EnhancedMetaFile</o:LinkType>
-            <o:LockedField>false</o:LockedField>
-            <o:FieldCodes>\f 0</o:FieldCodes>
-          </o:OLEObject>
-        </w:object>
-      </w:r>
     </w:p>
     <w:p>
       <w:pPr>
@@ -5078,82 +5299,6 @@
     </w:p>
     <w:p>
       <w:pPr>
-        <w:pStyle w:val="ListParagraph"/>
-        <w:ind w:left="1080"/>
-        <w:rPr>
-          <w:rFonts w:ascii="Times New Roman" w:hAnsi="Times New Roman" w:cs="Times New Roman"/>
-          <w:b/>
-          <w:bCs/>
-          <w:sz w:val="28"/>
-          <w:szCs w:val="28"/>
-          <w:lang w:val="en-US"/>
-        </w:rPr>
-      </w:pPr>
-      <w:r>
-        <w:rPr>
-          <w:rFonts w:ascii="Times New Roman" w:hAnsi="Times New Roman" w:cs="Times New Roman"/>
-          <w:b/>
-          <w:bCs/>
-          <w:sz w:val="28"/>
-          <w:szCs w:val="28"/>
-          <w:lang w:val="en-US"/>
-        </w:rPr>
-        <w:object w:dxaOrig="1520" w:dyaOrig="985" w14:anchorId="6937B617">
-          <v:shape id="_x0000_i1039" type="#_x0000_t75" style="width:114pt;height:73.2pt" o:ole="">
-            <v:imagedata r:id="rId26" o:title=""/>
-          </v:shape>
-          <o:OLEObject Type="Link" ProgID="Excel.SheetMacroEnabled.12" ShapeID="_x0000_i1039" DrawAspect="Icon" r:id="rId27" UpdateMode="Always">
-            <o:LinkType>EnhancedMetaFile</o:LinkType>
-            <o:LockedField>false</o:LockedField>
-            <o:FieldCodes>\f 0</o:FieldCodes>
-          </o:OLEObject>
-        </w:object>
-      </w:r>
-    </w:p>
-    <w:p>
-      <w:pPr>
-        <w:pStyle w:val="ListParagraph"/>
-        <w:ind w:left="1080"/>
-        <w:rPr>
-          <w:rFonts w:ascii="Times New Roman" w:hAnsi="Times New Roman" w:cs="Times New Roman"/>
-          <w:b/>
-          <w:bCs/>
-          <w:sz w:val="28"/>
-          <w:szCs w:val="28"/>
-          <w:lang w:val="en-US"/>
-        </w:rPr>
-      </w:pPr>
-    </w:p>
-    <w:p>
-      <w:pPr>
-        <w:pStyle w:val="ListParagraph"/>
-        <w:ind w:left="1080"/>
-        <w:rPr>
-          <w:rFonts w:ascii="Times New Roman" w:hAnsi="Times New Roman" w:cs="Times New Roman"/>
-          <w:b/>
-          <w:bCs/>
-          <w:sz w:val="28"/>
-          <w:szCs w:val="28"/>
-          <w:lang w:val="en-US"/>
-        </w:rPr>
-      </w:pPr>
-    </w:p>
-    <w:p>
-      <w:pPr>
-        <w:pStyle w:val="ListParagraph"/>
-        <w:ind w:left="1080"/>
-        <w:rPr>
-          <w:rFonts w:ascii="Times New Roman" w:hAnsi="Times New Roman" w:cs="Times New Roman"/>
-          <w:b/>
-          <w:bCs/>
-          <w:sz w:val="28"/>
-          <w:szCs w:val="28"/>
-          <w:lang w:val="en-US"/>
-        </w:rPr>
-      </w:pPr>
-    </w:p>
-    <w:p>
-      <w:pPr>
         <w:ind w:left="720" w:firstLine="360"/>
         <w:rPr>
           <w:rFonts w:ascii="Times New Roman" w:hAnsi="Times New Roman" w:cs="Times New Roman"/>
@@ -5194,6 +5339,7 @@
       <w:r>
         <w:rPr>
           <w:rFonts w:ascii="Times New Roman" w:hAnsi="Times New Roman" w:cs="Times New Roman"/>
+          <w:noProof/>
           <w:sz w:val="28"/>
           <w:szCs w:val="28"/>
           <w:lang w:val="en-US"/>
@@ -5214,7 +5360,7 @@
                     <pic:cNvPicPr/>
                   </pic:nvPicPr>
                   <pic:blipFill>
-                    <a:blip r:embed="rId28"/>
+                    <a:blip r:embed="rId23"/>
                     <a:stretch>
                       <a:fillRect/>
                     </a:stretch>
@@ -5237,48 +5383,6 @@
     </w:p>
     <w:p>
       <w:pPr>
-        <w:ind w:left="720" w:firstLine="360"/>
-        <w:rPr>
-          <w:rFonts w:ascii="Times New Roman" w:hAnsi="Times New Roman" w:cs="Times New Roman"/>
-          <w:sz w:val="28"/>
-          <w:szCs w:val="28"/>
-          <w:lang w:val="en-US"/>
-        </w:rPr>
-      </w:pPr>
-    </w:p>
-    <w:p>
-      <w:pPr>
-        <w:pStyle w:val="ListParagraph"/>
-        <w:ind w:left="1080"/>
-        <w:rPr>
-          <w:rFonts w:ascii="Times New Roman" w:hAnsi="Times New Roman" w:cs="Times New Roman"/>
-          <w:b/>
-          <w:bCs/>
-          <w:sz w:val="28"/>
-          <w:szCs w:val="28"/>
-          <w:lang w:val="en-US"/>
-        </w:rPr>
-      </w:pPr>
-    </w:p>
-    <w:p>
-      <w:pPr>
-        <w:pStyle w:val="ListParagraph"/>
-        <w:numPr>
-          <w:ilvl w:val="0"/>
-          <w:numId w:val="6"/>
-        </w:numPr>
-        <w:rPr>
-          <w:rFonts w:ascii="Times New Roman" w:hAnsi="Times New Roman" w:cs="Times New Roman"/>
-          <w:b/>
-          <w:bCs/>
-          <w:sz w:val="28"/>
-          <w:szCs w:val="28"/>
-          <w:lang w:val="en-US"/>
-        </w:rPr>
-      </w:pPr>
-    </w:p>
-    <w:p>
-      <w:pPr>
         <w:pStyle w:val="ListParagraph"/>
         <w:rPr>
           <w:rFonts w:ascii="Times New Roman" w:hAnsi="Times New Roman" w:cs="Times New Roman"/>
@@ -5313,8 +5417,340 @@
           <w:szCs w:val="36"/>
           <w:lang w:val="en-US"/>
         </w:rPr>
+        <w:t>SETTING UP MIDDLEWARE:</w:t>
+      </w:r>
+    </w:p>
+    <w:p>
+      <w:pPr>
+        <w:pStyle w:val="ListParagraph"/>
+        <w:rPr>
+          <w:rFonts w:ascii="Times New Roman" w:hAnsi="Times New Roman" w:cs="Times New Roman"/>
+          <w:sz w:val="28"/>
+          <w:szCs w:val="28"/>
+          <w:lang w:val="en-US"/>
+        </w:rPr>
+      </w:pPr>
+      <w:r>
+        <w:rPr>
+          <w:rFonts w:ascii="Times New Roman" w:hAnsi="Times New Roman" w:cs="Times New Roman"/>
+          <w:sz w:val="28"/>
+          <w:szCs w:val="28"/>
+          <w:lang w:val="en-US"/>
+        </w:rPr>
+        <w:t>Install the following packages for interaction and manipulation of data in the middleware</w:t>
+      </w:r>
+    </w:p>
+    <w:p>
+      <w:pPr>
+        <w:pStyle w:val="ListParagraph"/>
+        <w:numPr>
+          <w:ilvl w:val="0"/>
+          <w:numId w:val="8"/>
+        </w:numPr>
+        <w:rPr>
+          <w:rFonts w:ascii="Times New Roman" w:hAnsi="Times New Roman" w:cs="Times New Roman"/>
+          <w:sz w:val="28"/>
+          <w:szCs w:val="28"/>
+          <w:lang w:val="en-US"/>
+        </w:rPr>
+      </w:pPr>
+      <w:r>
+        <w:rPr>
+          <w:rFonts w:ascii="Times New Roman" w:hAnsi="Times New Roman" w:cs="Times New Roman"/>
+          <w:b/>
+          <w:bCs/>
+          <w:sz w:val="28"/>
+          <w:szCs w:val="28"/>
+          <w:lang w:val="en-US"/>
+        </w:rPr>
+        <w:t>Express:</w:t>
+      </w:r>
+      <w:r>
+        <w:rPr>
+          <w:rFonts w:ascii="Times New Roman" w:hAnsi="Times New Roman" w:cs="Times New Roman"/>
+          <w:sz w:val="28"/>
+          <w:szCs w:val="28"/>
+          <w:lang w:val="en-US"/>
+        </w:rPr>
+        <w:t xml:space="preserve"> </w:t>
+      </w:r>
+      <w:r>
+        <w:rPr>
+          <w:rFonts w:ascii="Times New Roman" w:hAnsi="Times New Roman" w:cs="Times New Roman"/>
+          <w:sz w:val="28"/>
+          <w:szCs w:val="28"/>
+          <w:lang w:val="en-US"/>
+        </w:rPr>
+        <w:t xml:space="preserve"> for routing, dynamic rending with html pages, and responding to http requests</w:t>
+      </w:r>
+    </w:p>
+    <w:p>
+      <w:pPr>
+        <w:pStyle w:val="ListParagraph"/>
+        <w:ind w:left="1080"/>
+        <w:rPr>
+          <w:rFonts w:ascii="Times New Roman" w:hAnsi="Times New Roman" w:cs="Times New Roman"/>
+          <w:sz w:val="28"/>
+          <w:szCs w:val="28"/>
+          <w:lang w:val="en-US"/>
+        </w:rPr>
+      </w:pPr>
+      <w:r>
+        <w:rPr>
+          <w:rFonts w:ascii="Times New Roman" w:hAnsi="Times New Roman" w:cs="Times New Roman"/>
+          <w:b/>
+          <w:bCs/>
+          <w:sz w:val="28"/>
+          <w:szCs w:val="28"/>
+          <w:lang w:val="en-US"/>
+        </w:rPr>
+        <w:t>npm install express</w:t>
+      </w:r>
+    </w:p>
+    <w:p>
+      <w:pPr>
+        <w:pStyle w:val="ListParagraph"/>
+        <w:numPr>
+          <w:ilvl w:val="0"/>
+          <w:numId w:val="8"/>
+        </w:numPr>
+        <w:rPr>
+          <w:rFonts w:ascii="Times New Roman" w:hAnsi="Times New Roman" w:cs="Times New Roman"/>
+          <w:sz w:val="28"/>
+          <w:szCs w:val="28"/>
+          <w:lang w:val="en-US"/>
+        </w:rPr>
+      </w:pPr>
+      <w:r>
+        <w:rPr>
+          <w:rFonts w:ascii="Times New Roman" w:hAnsi="Times New Roman" w:cs="Times New Roman"/>
+          <w:b/>
+          <w:bCs/>
+          <w:sz w:val="28"/>
+          <w:szCs w:val="28"/>
+          <w:lang w:val="en-US"/>
+        </w:rPr>
+        <w:t xml:space="preserve">body-parser: </w:t>
+      </w:r>
+      <w:r>
+        <w:rPr>
+          <w:rFonts w:ascii="Times New Roman" w:hAnsi="Times New Roman" w:cs="Times New Roman"/>
+          <w:sz w:val="28"/>
+          <w:szCs w:val="28"/>
+          <w:lang w:val="en-US"/>
+        </w:rPr>
+        <w:t>for handling json, raw, text etc</w:t>
+      </w:r>
+      <w:r>
+        <w:rPr>
+          <w:rFonts w:ascii="Times New Roman" w:hAnsi="Times New Roman" w:cs="Times New Roman"/>
+          <w:sz w:val="28"/>
+          <w:szCs w:val="28"/>
+          <w:lang w:val="en-US"/>
+        </w:rPr>
+        <w:t>.</w:t>
+      </w:r>
+    </w:p>
+    <w:p>
+      <w:pPr>
+        <w:pStyle w:val="ListParagraph"/>
+        <w:ind w:left="1080"/>
+        <w:rPr>
+          <w:rFonts w:ascii="Times New Roman" w:hAnsi="Times New Roman" w:cs="Times New Roman"/>
+          <w:b/>
+          <w:bCs/>
+          <w:sz w:val="28"/>
+          <w:szCs w:val="28"/>
+          <w:lang w:val="en-US"/>
+        </w:rPr>
+      </w:pPr>
+      <w:r>
+        <w:rPr>
+          <w:rFonts w:ascii="Times New Roman" w:hAnsi="Times New Roman" w:cs="Times New Roman"/>
+          <w:b/>
+          <w:bCs/>
+          <w:sz w:val="28"/>
+          <w:szCs w:val="28"/>
+          <w:lang w:val="en-US"/>
+        </w:rPr>
+        <w:t>npm install body-parser</w:t>
+      </w:r>
+    </w:p>
+    <w:p>
+      <w:pPr>
+        <w:pStyle w:val="ListParagraph"/>
+        <w:numPr>
+          <w:ilvl w:val="0"/>
+          <w:numId w:val="8"/>
+        </w:numPr>
+        <w:rPr>
+          <w:rFonts w:ascii="Times New Roman" w:hAnsi="Times New Roman" w:cs="Times New Roman"/>
+          <w:sz w:val="28"/>
+          <w:szCs w:val="28"/>
+          <w:lang w:val="en-US"/>
+        </w:rPr>
+      </w:pPr>
+      <w:r>
+        <w:rPr>
+          <w:rFonts w:ascii="Times New Roman" w:hAnsi="Times New Roman" w:cs="Times New Roman"/>
+          <w:b/>
+          <w:bCs/>
+          <w:sz w:val="28"/>
+          <w:szCs w:val="28"/>
+          <w:lang w:val="en-US"/>
+        </w:rPr>
+        <w:t xml:space="preserve">cookie-parser: </w:t>
+      </w:r>
+      <w:r>
+        <w:rPr>
+          <w:rFonts w:ascii="Times New Roman" w:hAnsi="Times New Roman" w:cs="Times New Roman"/>
+          <w:sz w:val="28"/>
+          <w:szCs w:val="28"/>
+          <w:lang w:val="en-US"/>
+        </w:rPr>
+        <w:t>for parsing cookie-headers and populating req.cookies</w:t>
+      </w:r>
+    </w:p>
+    <w:p>
+      <w:pPr>
+        <w:pStyle w:val="ListParagraph"/>
+        <w:ind w:left="1080"/>
+        <w:rPr>
+          <w:rFonts w:ascii="Times New Roman" w:hAnsi="Times New Roman" w:cs="Times New Roman"/>
+          <w:b/>
+          <w:bCs/>
+          <w:sz w:val="28"/>
+          <w:szCs w:val="28"/>
+          <w:lang w:val="en-US"/>
+        </w:rPr>
+      </w:pPr>
+      <w:r>
+        <w:rPr>
+          <w:rFonts w:ascii="Times New Roman" w:hAnsi="Times New Roman" w:cs="Times New Roman"/>
+          <w:b/>
+          <w:bCs/>
+          <w:sz w:val="28"/>
+          <w:szCs w:val="28"/>
+          <w:lang w:val="en-US"/>
+        </w:rPr>
+        <w:t>npm install cookie-parser</w:t>
+      </w:r>
+    </w:p>
+    <w:p>
+      <w:pPr>
+        <w:pStyle w:val="ListParagraph"/>
+        <w:numPr>
+          <w:ilvl w:val="0"/>
+          <w:numId w:val="8"/>
+        </w:numPr>
+        <w:rPr>
+          <w:rFonts w:ascii="Times New Roman" w:hAnsi="Times New Roman" w:cs="Times New Roman"/>
+          <w:sz w:val="28"/>
+          <w:szCs w:val="28"/>
+          <w:lang w:val="en-US"/>
+        </w:rPr>
+      </w:pPr>
+      <w:r>
+        <w:rPr>
+          <w:rFonts w:ascii="Times New Roman" w:hAnsi="Times New Roman" w:cs="Times New Roman"/>
+          <w:b/>
+          <w:bCs/>
+          <w:sz w:val="28"/>
+          <w:szCs w:val="28"/>
+          <w:lang w:val="en-US"/>
+        </w:rPr>
+        <w:t xml:space="preserve">multer: </w:t>
+      </w:r>
+      <w:r>
+        <w:rPr>
+          <w:rFonts w:ascii="Times New Roman" w:hAnsi="Times New Roman" w:cs="Times New Roman"/>
+          <w:sz w:val="28"/>
+          <w:szCs w:val="28"/>
+          <w:lang w:val="en-US"/>
+        </w:rPr>
+        <w:t>for handling multipart/form-data</w:t>
+      </w:r>
+    </w:p>
+    <w:p>
+      <w:pPr>
+        <w:pStyle w:val="ListParagraph"/>
+        <w:ind w:left="1080"/>
+        <w:rPr>
+          <w:rFonts w:ascii="Times New Roman" w:hAnsi="Times New Roman" w:cs="Times New Roman"/>
+          <w:b/>
+          <w:bCs/>
+          <w:sz w:val="28"/>
+          <w:szCs w:val="28"/>
+          <w:lang w:val="en-US"/>
+        </w:rPr>
+      </w:pPr>
+      <w:r>
+        <w:rPr>
+          <w:rFonts w:ascii="Times New Roman" w:hAnsi="Times New Roman" w:cs="Times New Roman"/>
+          <w:b/>
+          <w:bCs/>
+          <w:sz w:val="28"/>
+          <w:szCs w:val="28"/>
+          <w:lang w:val="en-US"/>
+        </w:rPr>
+        <w:t xml:space="preserve">npm install </w:t>
+      </w:r>
+      <w:r>
+        <w:rPr>
+          <w:rFonts w:ascii="Times New Roman" w:hAnsi="Times New Roman" w:cs="Times New Roman"/>
+          <w:b/>
+          <w:bCs/>
+          <w:sz w:val="28"/>
+          <w:szCs w:val="28"/>
+          <w:lang w:val="en-US"/>
+        </w:rPr>
+        <w:t>multer</w:t>
+      </w:r>
+    </w:p>
+    <w:p>
+      <w:pPr>
+        <w:pStyle w:val="ListParagraph"/>
+        <w:numPr>
+          <w:ilvl w:val="0"/>
+          <w:numId w:val="1"/>
+        </w:numPr>
+        <w:rPr>
+          <w:rFonts w:ascii="Times New Roman" w:hAnsi="Times New Roman" w:cs="Times New Roman"/>
+          <w:b/>
+          <w:bCs/>
+          <w:sz w:val="36"/>
+          <w:szCs w:val="36"/>
+          <w:lang w:val="en-US"/>
+        </w:rPr>
+      </w:pPr>
+      <w:r>
+        <w:rPr>
+          <w:rFonts w:ascii="Times New Roman" w:hAnsi="Times New Roman" w:cs="Times New Roman"/>
+          <w:b/>
+          <w:bCs/>
+          <w:sz w:val="36"/>
+          <w:szCs w:val="36"/>
+          <w:lang w:val="en-US"/>
+        </w:rPr>
         <w:t>ALL SQL STATEMENTS:</w:t>
       </w:r>
+    </w:p>
+    <w:p>
+      <w:pPr>
+        <w:pStyle w:val="ListParagraph"/>
+        <w:numPr>
+          <w:ilvl w:val="0"/>
+          <w:numId w:val="1"/>
+        </w:numPr>
+        <w:rPr>
+          <w:rFonts w:ascii="Times New Roman" w:hAnsi="Times New Roman" w:cs="Times New Roman"/>
+          <w:b/>
+          <w:bCs/>
+          <w:sz w:val="36"/>
+          <w:szCs w:val="36"/>
+          <w:lang w:val="en-US"/>
+        </w:rPr>
+      </w:pPr>
     </w:p>
     <w:p>
       <w:pPr>
@@ -5927,6 +6363,155 @@
     </w:lvl>
   </w:abstractNum>
   <w:abstractNum w:abstractNumId="5" w15:restartNumberingAfterBreak="0">
+    <w:nsid w:val="5A2E575A"/>
+    <w:multiLevelType w:val="multilevel"/>
+    <w:tmpl w:val="D64CA9F8"/>
+    <w:lvl w:ilvl="0">
+      <w:start w:val="1"/>
+      <w:numFmt w:val="bullet"/>
+      <w:lvlText w:val=""/>
+      <w:lvlJc w:val="left"/>
+      <w:pPr>
+        <w:tabs>
+          <w:tab w:val="num" w:pos="720"/>
+        </w:tabs>
+        <w:ind w:left="720" w:hanging="360"/>
+      </w:pPr>
+      <w:rPr>
+        <w:rFonts w:ascii="Symbol" w:hAnsi="Symbol" w:hint="default"/>
+        <w:sz w:val="20"/>
+      </w:rPr>
+    </w:lvl>
+    <w:lvl w:ilvl="1" w:tentative="1">
+      <w:start w:val="1"/>
+      <w:numFmt w:val="bullet"/>
+      <w:lvlText w:val="o"/>
+      <w:lvlJc w:val="left"/>
+      <w:pPr>
+        <w:tabs>
+          <w:tab w:val="num" w:pos="1440"/>
+        </w:tabs>
+        <w:ind w:left="1440" w:hanging="360"/>
+      </w:pPr>
+      <w:rPr>
+        <w:rFonts w:ascii="Courier New" w:hAnsi="Courier New" w:hint="default"/>
+        <w:sz w:val="20"/>
+      </w:rPr>
+    </w:lvl>
+    <w:lvl w:ilvl="2" w:tentative="1">
+      <w:start w:val="1"/>
+      <w:numFmt w:val="bullet"/>
+      <w:lvlText w:val=""/>
+      <w:lvlJc w:val="left"/>
+      <w:pPr>
+        <w:tabs>
+          <w:tab w:val="num" w:pos="2160"/>
+        </w:tabs>
+        <w:ind w:left="2160" w:hanging="360"/>
+      </w:pPr>
+      <w:rPr>
+        <w:rFonts w:ascii="Wingdings" w:hAnsi="Wingdings" w:hint="default"/>
+        <w:sz w:val="20"/>
+      </w:rPr>
+    </w:lvl>
+    <w:lvl w:ilvl="3" w:tentative="1">
+      <w:start w:val="1"/>
+      <w:numFmt w:val="bullet"/>
+      <w:lvlText w:val=""/>
+      <w:lvlJc w:val="left"/>
+      <w:pPr>
+        <w:tabs>
+          <w:tab w:val="num" w:pos="2880"/>
+        </w:tabs>
+        <w:ind w:left="2880" w:hanging="360"/>
+      </w:pPr>
+      <w:rPr>
+        <w:rFonts w:ascii="Wingdings" w:hAnsi="Wingdings" w:hint="default"/>
+        <w:sz w:val="20"/>
+      </w:rPr>
+    </w:lvl>
+    <w:lvl w:ilvl="4" w:tentative="1">
+      <w:start w:val="1"/>
+      <w:numFmt w:val="bullet"/>
+      <w:lvlText w:val=""/>
+      <w:lvlJc w:val="left"/>
+      <w:pPr>
+        <w:tabs>
+          <w:tab w:val="num" w:pos="3600"/>
+        </w:tabs>
+        <w:ind w:left="3600" w:hanging="360"/>
+      </w:pPr>
+      <w:rPr>
+        <w:rFonts w:ascii="Wingdings" w:hAnsi="Wingdings" w:hint="default"/>
+        <w:sz w:val="20"/>
+      </w:rPr>
+    </w:lvl>
+    <w:lvl w:ilvl="5" w:tentative="1">
+      <w:start w:val="1"/>
+      <w:numFmt w:val="bullet"/>
+      <w:lvlText w:val=""/>
+      <w:lvlJc w:val="left"/>
+      <w:pPr>
+        <w:tabs>
+          <w:tab w:val="num" w:pos="4320"/>
+        </w:tabs>
+        <w:ind w:left="4320" w:hanging="360"/>
+      </w:pPr>
+      <w:rPr>
+        <w:rFonts w:ascii="Wingdings" w:hAnsi="Wingdings" w:hint="default"/>
+        <w:sz w:val="20"/>
+      </w:rPr>
+    </w:lvl>
+    <w:lvl w:ilvl="6" w:tentative="1">
+      <w:start w:val="1"/>
+      <w:numFmt w:val="bullet"/>
+      <w:lvlText w:val=""/>
+      <w:lvlJc w:val="left"/>
+      <w:pPr>
+        <w:tabs>
+          <w:tab w:val="num" w:pos="5040"/>
+        </w:tabs>
+        <w:ind w:left="5040" w:hanging="360"/>
+      </w:pPr>
+      <w:rPr>
+        <w:rFonts w:ascii="Wingdings" w:hAnsi="Wingdings" w:hint="default"/>
+        <w:sz w:val="20"/>
+      </w:rPr>
+    </w:lvl>
+    <w:lvl w:ilvl="7" w:tentative="1">
+      <w:start w:val="1"/>
+      <w:numFmt w:val="bullet"/>
+      <w:lvlText w:val=""/>
+      <w:lvlJc w:val="left"/>
+      <w:pPr>
+        <w:tabs>
+          <w:tab w:val="num" w:pos="5760"/>
+        </w:tabs>
+        <w:ind w:left="5760" w:hanging="360"/>
+      </w:pPr>
+      <w:rPr>
+        <w:rFonts w:ascii="Wingdings" w:hAnsi="Wingdings" w:hint="default"/>
+        <w:sz w:val="20"/>
+      </w:rPr>
+    </w:lvl>
+    <w:lvl w:ilvl="8" w:tentative="1">
+      <w:start w:val="1"/>
+      <w:numFmt w:val="bullet"/>
+      <w:lvlText w:val=""/>
+      <w:lvlJc w:val="left"/>
+      <w:pPr>
+        <w:tabs>
+          <w:tab w:val="num" w:pos="6480"/>
+        </w:tabs>
+        <w:ind w:left="6480" w:hanging="360"/>
+      </w:pPr>
+      <w:rPr>
+        <w:rFonts w:ascii="Wingdings" w:hAnsi="Wingdings" w:hint="default"/>
+        <w:sz w:val="20"/>
+      </w:rPr>
+    </w:lvl>
+  </w:abstractNum>
+  <w:abstractNum w:abstractNumId="6" w15:restartNumberingAfterBreak="0">
     <w:nsid w:val="6D3F4DA8"/>
     <w:multiLevelType w:val="hybridMultilevel"/>
     <w:tmpl w:val="AA168096"/>
@@ -6015,13 +6600,102 @@
       </w:pPr>
     </w:lvl>
   </w:abstractNum>
-  <w:abstractNum w:abstractNumId="6" w15:restartNumberingAfterBreak="0">
+  <w:abstractNum w:abstractNumId="7" w15:restartNumberingAfterBreak="0">
     <w:nsid w:val="6ECF4AB7"/>
     <w:multiLevelType w:val="hybridMultilevel"/>
     <w:tmpl w:val="7AA2FD10"/>
     <w:lvl w:ilvl="0" w:tplc="AAC6EE3E">
       <w:start w:val="1"/>
       <w:numFmt w:val="decimal"/>
+      <w:lvlText w:val="%1."/>
+      <w:lvlJc w:val="left"/>
+      <w:pPr>
+        <w:ind w:left="1080" w:hanging="360"/>
+      </w:pPr>
+      <w:rPr>
+        <w:rFonts w:hint="default"/>
+      </w:rPr>
+    </w:lvl>
+    <w:lvl w:ilvl="1" w:tplc="40090019" w:tentative="1">
+      <w:start w:val="1"/>
+      <w:numFmt w:val="lowerLetter"/>
+      <w:lvlText w:val="%2."/>
+      <w:lvlJc w:val="left"/>
+      <w:pPr>
+        <w:ind w:left="1800" w:hanging="360"/>
+      </w:pPr>
+    </w:lvl>
+    <w:lvl w:ilvl="2" w:tplc="4009001B" w:tentative="1">
+      <w:start w:val="1"/>
+      <w:numFmt w:val="lowerRoman"/>
+      <w:lvlText w:val="%3."/>
+      <w:lvlJc w:val="right"/>
+      <w:pPr>
+        <w:ind w:left="2520" w:hanging="180"/>
+      </w:pPr>
+    </w:lvl>
+    <w:lvl w:ilvl="3" w:tplc="4009000F" w:tentative="1">
+      <w:start w:val="1"/>
+      <w:numFmt w:val="decimal"/>
+      <w:lvlText w:val="%4."/>
+      <w:lvlJc w:val="left"/>
+      <w:pPr>
+        <w:ind w:left="3240" w:hanging="360"/>
+      </w:pPr>
+    </w:lvl>
+    <w:lvl w:ilvl="4" w:tplc="40090019" w:tentative="1">
+      <w:start w:val="1"/>
+      <w:numFmt w:val="lowerLetter"/>
+      <w:lvlText w:val="%5."/>
+      <w:lvlJc w:val="left"/>
+      <w:pPr>
+        <w:ind w:left="3960" w:hanging="360"/>
+      </w:pPr>
+    </w:lvl>
+    <w:lvl w:ilvl="5" w:tplc="4009001B" w:tentative="1">
+      <w:start w:val="1"/>
+      <w:numFmt w:val="lowerRoman"/>
+      <w:lvlText w:val="%6."/>
+      <w:lvlJc w:val="right"/>
+      <w:pPr>
+        <w:ind w:left="4680" w:hanging="180"/>
+      </w:pPr>
+    </w:lvl>
+    <w:lvl w:ilvl="6" w:tplc="4009000F" w:tentative="1">
+      <w:start w:val="1"/>
+      <w:numFmt w:val="decimal"/>
+      <w:lvlText w:val="%7."/>
+      <w:lvlJc w:val="left"/>
+      <w:pPr>
+        <w:ind w:left="5400" w:hanging="360"/>
+      </w:pPr>
+    </w:lvl>
+    <w:lvl w:ilvl="7" w:tplc="40090019" w:tentative="1">
+      <w:start w:val="1"/>
+      <w:numFmt w:val="lowerLetter"/>
+      <w:lvlText w:val="%8."/>
+      <w:lvlJc w:val="left"/>
+      <w:pPr>
+        <w:ind w:left="6120" w:hanging="360"/>
+      </w:pPr>
+    </w:lvl>
+    <w:lvl w:ilvl="8" w:tplc="4009001B" w:tentative="1">
+      <w:start w:val="1"/>
+      <w:numFmt w:val="lowerRoman"/>
+      <w:lvlText w:val="%9."/>
+      <w:lvlJc w:val="right"/>
+      <w:pPr>
+        <w:ind w:left="6840" w:hanging="180"/>
+      </w:pPr>
+    </w:lvl>
+  </w:abstractNum>
+  <w:abstractNum w:abstractNumId="8" w15:restartNumberingAfterBreak="0">
+    <w:nsid w:val="75980EB2"/>
+    <w:multiLevelType w:val="hybridMultilevel"/>
+    <w:tmpl w:val="B9823456"/>
+    <w:lvl w:ilvl="0" w:tplc="52921E88">
+      <w:start w:val="1"/>
+      <w:numFmt w:val="lowerLetter"/>
       <w:lvlText w:val="%1."/>
       <w:lvlJc w:val="left"/>
       <w:pPr>
@@ -6111,10 +6785,10 @@
     <w:abstractNumId w:val="1"/>
   </w:num>
   <w:num w:numId="3">
-    <w:abstractNumId w:val="5"/>
+    <w:abstractNumId w:val="6"/>
   </w:num>
   <w:num w:numId="4">
-    <w:abstractNumId w:val="6"/>
+    <w:abstractNumId w:val="7"/>
   </w:num>
   <w:num w:numId="5">
     <w:abstractNumId w:val="2"/>
@@ -6124,6 +6798,12 @@
   </w:num>
   <w:num w:numId="7">
     <w:abstractNumId w:val="3"/>
+  </w:num>
+  <w:num w:numId="8">
+    <w:abstractNumId w:val="8"/>
+  </w:num>
+  <w:num w:numId="9">
+    <w:abstractNumId w:val="5"/>
   </w:num>
 </w:numbering>
 </file>

</xml_diff>